<commit_message>
bugfixes + small changes + paper page2
</commit_message>
<xml_diff>
--- a/Document.docx
+++ b/Document.docx
@@ -4,23 +4,949 @@
   <w:body>
     <w:p>
       <w:pPr>
-        <w:pStyle w:val="Titel"/>
-      </w:pPr>
-      <w:r>
+        <w:pStyle w:val="Title"/>
+        <w:rPr>
+          <w:lang w:val="en-US"/>
+        </w:rPr>
+      </w:pPr>
+      <w:r>
+        <w:rPr>
+          <w:lang w:val="en-US"/>
+        </w:rPr>
         <w:t>Tower Defender</w:t>
       </w:r>
     </w:p>
     <w:p>
       <w:pPr>
-        <w:pStyle w:val="berschrift1"/>
-      </w:pPr>
-      <w:r>
+        <w:pStyle w:val="Heading1"/>
+        <w:rPr>
+          <w:lang w:val="en-US"/>
+        </w:rPr>
+      </w:pPr>
+      <w:r>
+        <w:rPr>
+          <w:lang w:val="en-US"/>
+        </w:rPr>
         <w:t>Valentin Dimitrov, CTS6</w:t>
       </w:r>
       <w:r>
+        <w:rPr>
+          <w:lang w:val="en-US"/>
+        </w:rPr>
         <w:br/>
         <w:t>Patryk Schneider, CTS6</w:t>
       </w:r>
+    </w:p>
+    <w:p>
+      <w:pPr>
+        <w:pStyle w:val="Heading1"/>
+        <w:rPr>
+          <w:lang w:val="en-US"/>
+        </w:rPr>
+      </w:pPr>
+      <w:r>
+        <w:rPr>
+          <w:lang w:val="en-US"/>
+        </w:rPr>
+        <w:t>Game Description</w:t>
+      </w:r>
+    </w:p>
+    <w:p>
+      <w:pPr>
+        <w:rPr>
+          <w:lang w:val="en-US"/>
+        </w:rPr>
+      </w:pPr>
+      <w:r>
+        <w:rPr>
+          <w:lang w:val="en-US"/>
+        </w:rPr>
+        <w:t>A 2D game of type tower-defense. Enemies are trying to swarm your base from the entry point. Defeat them to earn credits, which you can spend to build defensive buildings</w:t>
+      </w:r>
+      <w:r>
+        <w:rPr>
+          <w:lang w:val="en-US"/>
+        </w:rPr>
+        <w:t>.</w:t>
+      </w:r>
+    </w:p>
+    <w:p>
+      <w:pPr>
+        <w:pStyle w:val="Heading1"/>
+        <w:rPr>
+          <w:lang w:val="en-US"/>
+        </w:rPr>
+      </w:pPr>
+      <w:r>
+        <w:rPr>
+          <w:lang w:val="en-US"/>
+        </w:rPr>
+        <w:t>Features</w:t>
+      </w:r>
+    </w:p>
+    <w:p>
+      <w:pPr>
+        <w:pStyle w:val="ListParagraph"/>
+        <w:numPr>
+          <w:ilvl w:val="0"/>
+          <w:numId w:val="1"/>
+        </w:numPr>
+        <w:rPr>
+          <w:lang w:val="en-US"/>
+        </w:rPr>
+      </w:pPr>
+      <w:r>
+        <w:rPr>
+          <w:lang w:val="en-US"/>
+        </w:rPr>
+        <w:t>2D Gameplay</w:t>
+      </w:r>
+    </w:p>
+    <w:p>
+      <w:pPr>
+        <w:pStyle w:val="ListParagraph"/>
+        <w:numPr>
+          <w:ilvl w:val="0"/>
+          <w:numId w:val="1"/>
+        </w:numPr>
+        <w:rPr>
+          <w:lang w:val="en-US"/>
+        </w:rPr>
+      </w:pPr>
+      <w:r>
+        <w:rPr>
+          <w:lang w:val="en-US"/>
+        </w:rPr>
+        <w:t>Controllable avatar which can shoot enemies</w:t>
+      </w:r>
+    </w:p>
+    <w:p>
+      <w:pPr>
+        <w:pStyle w:val="ListParagraph"/>
+        <w:numPr>
+          <w:ilvl w:val="0"/>
+          <w:numId w:val="1"/>
+        </w:numPr>
+        <w:rPr>
+          <w:lang w:val="en-US"/>
+        </w:rPr>
+      </w:pPr>
+      <w:r>
+        <w:rPr>
+          <w:lang w:val="en-US"/>
+        </w:rPr>
+        <w:t xml:space="preserve">3 Types of enemies </w:t>
+      </w:r>
+    </w:p>
+    <w:p>
+      <w:pPr>
+        <w:pStyle w:val="ListParagraph"/>
+        <w:numPr>
+          <w:ilvl w:val="0"/>
+          <w:numId w:val="1"/>
+        </w:numPr>
+        <w:rPr>
+          <w:lang w:val="en-US"/>
+        </w:rPr>
+      </w:pPr>
+      <w:r>
+        <w:rPr>
+          <w:lang w:val="en-US"/>
+        </w:rPr>
+        <w:t>2 Types of towers</w:t>
+      </w:r>
+    </w:p>
+    <w:p>
+      <w:pPr>
+        <w:pStyle w:val="ListParagraph"/>
+        <w:numPr>
+          <w:ilvl w:val="0"/>
+          <w:numId w:val="1"/>
+        </w:numPr>
+        <w:rPr>
+          <w:lang w:val="en-US"/>
+        </w:rPr>
+      </w:pPr>
+      <w:r>
+        <w:rPr>
+          <w:lang w:val="en-US"/>
+        </w:rPr>
+        <w:t>Toggle between building mode and action mode</w:t>
+      </w:r>
+    </w:p>
+    <w:p>
+      <w:pPr>
+        <w:pStyle w:val="Heading1"/>
+        <w:rPr>
+          <w:lang w:val="en-US"/>
+        </w:rPr>
+      </w:pPr>
+      <w:r>
+        <w:rPr>
+          <w:lang w:val="en-US"/>
+        </w:rPr>
+        <w:t>Implementation features</w:t>
+      </w:r>
+    </w:p>
+    <w:p>
+      <w:pPr>
+        <w:pStyle w:val="ListParagraph"/>
+        <w:numPr>
+          <w:ilvl w:val="0"/>
+          <w:numId w:val="2"/>
+        </w:numPr>
+        <w:rPr>
+          <w:lang w:val="en-US"/>
+        </w:rPr>
+      </w:pPr>
+      <w:r>
+        <w:rPr>
+          <w:lang w:val="en-US"/>
+        </w:rPr>
+        <w:t xml:space="preserve">Map </w:t>
+      </w:r>
+    </w:p>
+    <w:p>
+      <w:pPr>
+        <w:pStyle w:val="ListParagraph"/>
+        <w:numPr>
+          <w:ilvl w:val="1"/>
+          <w:numId w:val="2"/>
+        </w:numPr>
+        <w:rPr>
+          <w:lang w:val="en-US"/>
+        </w:rPr>
+      </w:pPr>
+      <w:r>
+        <w:rPr>
+          <w:lang w:val="en-US"/>
+        </w:rPr>
+        <w:t>Divided into a grid of 525 squares (25x21)</w:t>
+      </w:r>
+    </w:p>
+    <w:p>
+      <w:pPr>
+        <w:pStyle w:val="ListParagraph"/>
+        <w:numPr>
+          <w:ilvl w:val="1"/>
+          <w:numId w:val="2"/>
+        </w:numPr>
+        <w:rPr>
+          <w:lang w:val="en-US"/>
+        </w:rPr>
+      </w:pPr>
+      <w:r>
+        <w:rPr>
+          <w:lang w:val="en-US"/>
+        </w:rPr>
+        <w:t>On each square, player can place a building</w:t>
+      </w:r>
+    </w:p>
+    <w:p>
+      <w:pPr>
+        <w:pStyle w:val="ListParagraph"/>
+        <w:numPr>
+          <w:ilvl w:val="0"/>
+          <w:numId w:val="2"/>
+        </w:numPr>
+        <w:rPr>
+          <w:lang w:val="en-US"/>
+        </w:rPr>
+      </w:pPr>
+      <w:r>
+        <w:rPr>
+          <w:lang w:val="en-US"/>
+        </w:rPr>
+        <w:t>Player character</w:t>
+      </w:r>
+    </w:p>
+    <w:p>
+      <w:pPr>
+        <w:pStyle w:val="ListParagraph"/>
+        <w:numPr>
+          <w:ilvl w:val="1"/>
+          <w:numId w:val="2"/>
+        </w:numPr>
+        <w:rPr>
+          <w:lang w:val="en-US"/>
+        </w:rPr>
+      </w:pPr>
+      <w:r>
+        <w:rPr>
+          <w:lang w:val="en-US"/>
+        </w:rPr>
+        <w:t>Can move around the map</w:t>
+      </w:r>
+    </w:p>
+    <w:p>
+      <w:pPr>
+        <w:pStyle w:val="ListParagraph"/>
+        <w:numPr>
+          <w:ilvl w:val="1"/>
+          <w:numId w:val="2"/>
+        </w:numPr>
+        <w:rPr>
+          <w:lang w:val="en-US"/>
+        </w:rPr>
+      </w:pPr>
+      <w:r>
+        <w:rPr>
+          <w:lang w:val="en-US"/>
+        </w:rPr>
+        <w:t>Can shoot monsters</w:t>
+      </w:r>
+    </w:p>
+    <w:p>
+      <w:pPr>
+        <w:pStyle w:val="ListParagraph"/>
+        <w:numPr>
+          <w:ilvl w:val="1"/>
+          <w:numId w:val="2"/>
+        </w:numPr>
+        <w:rPr>
+          <w:lang w:val="en-US"/>
+        </w:rPr>
+      </w:pPr>
+      <w:r>
+        <w:rPr>
+          <w:lang w:val="en-US"/>
+        </w:rPr>
+        <w:t>Collides with towers</w:t>
+      </w:r>
+    </w:p>
+    <w:p>
+      <w:pPr>
+        <w:pStyle w:val="ListParagraph"/>
+        <w:numPr>
+          <w:ilvl w:val="0"/>
+          <w:numId w:val="2"/>
+        </w:numPr>
+        <w:rPr>
+          <w:lang w:val="en-US"/>
+        </w:rPr>
+      </w:pPr>
+      <w:r>
+        <w:rPr>
+          <w:lang w:val="en-US"/>
+        </w:rPr>
+        <w:t>Aliens</w:t>
+      </w:r>
+    </w:p>
+    <w:p>
+      <w:pPr>
+        <w:pStyle w:val="ListParagraph"/>
+        <w:numPr>
+          <w:ilvl w:val="1"/>
+          <w:numId w:val="2"/>
+        </w:numPr>
+        <w:rPr>
+          <w:lang w:val="en-US"/>
+        </w:rPr>
+      </w:pPr>
+      <w:r>
+        <w:rPr>
+          <w:lang w:val="en-US"/>
+        </w:rPr>
+        <w:t xml:space="preserve">3 </w:t>
+      </w:r>
+      <w:r>
+        <w:rPr>
+          <w:lang w:val="en-US"/>
+        </w:rPr>
+        <w:t>Types</w:t>
+      </w:r>
+      <w:r>
+        <w:rPr>
+          <w:lang w:val="en-US"/>
+        </w:rPr>
+        <w:t xml:space="preserve"> of monsters</w:t>
+      </w:r>
+    </w:p>
+    <w:p>
+      <w:pPr>
+        <w:pStyle w:val="ListParagraph"/>
+        <w:numPr>
+          <w:ilvl w:val="2"/>
+          <w:numId w:val="2"/>
+        </w:numPr>
+        <w:rPr>
+          <w:lang w:val="en-US"/>
+        </w:rPr>
+      </w:pPr>
+      <w:r>
+        <w:rPr>
+          <w:lang w:val="en-US"/>
+        </w:rPr>
+        <w:t>Slow – a lot of HP, slow movement speed, a lot of credits</w:t>
+      </w:r>
+    </w:p>
+    <w:p>
+      <w:pPr>
+        <w:pStyle w:val="ListParagraph"/>
+        <w:numPr>
+          <w:ilvl w:val="2"/>
+          <w:numId w:val="2"/>
+        </w:numPr>
+        <w:rPr>
+          <w:lang w:val="en-US"/>
+        </w:rPr>
+      </w:pPr>
+      <w:r>
+        <w:rPr>
+          <w:lang w:val="en-US"/>
+        </w:rPr>
+        <w:t>Medium – average HP, movement speed and credits</w:t>
+      </w:r>
+    </w:p>
+    <w:p>
+      <w:pPr>
+        <w:pStyle w:val="ListParagraph"/>
+        <w:numPr>
+          <w:ilvl w:val="2"/>
+          <w:numId w:val="2"/>
+        </w:numPr>
+        <w:rPr>
+          <w:lang w:val="en-US"/>
+        </w:rPr>
+      </w:pPr>
+      <w:r>
+        <w:rPr>
+          <w:lang w:val="en-US"/>
+        </w:rPr>
+        <w:t xml:space="preserve">Fast </w:t>
+      </w:r>
+      <w:r>
+        <w:rPr>
+          <w:lang w:val="en-US"/>
+        </w:rPr>
+        <w:sym w:font="Wingdings" w:char="F0E0"/>
+      </w:r>
+      <w:r>
+        <w:rPr>
+          <w:lang w:val="en-US"/>
+        </w:rPr>
+        <w:t xml:space="preserve"> small HP, fast move</w:t>
+      </w:r>
+      <w:r>
+        <w:rPr>
+          <w:lang w:val="en-US"/>
+        </w:rPr>
+        <w:t>ment speed, not a lot of credits</w:t>
+      </w:r>
+    </w:p>
+    <w:p>
+      <w:pPr>
+        <w:pStyle w:val="ListParagraph"/>
+        <w:numPr>
+          <w:ilvl w:val="0"/>
+          <w:numId w:val="2"/>
+        </w:numPr>
+        <w:rPr>
+          <w:lang w:val="en-US"/>
+        </w:rPr>
+      </w:pPr>
+      <w:r>
+        <w:rPr>
+          <w:lang w:val="en-US"/>
+        </w:rPr>
+        <w:t>“AI”</w:t>
+      </w:r>
+    </w:p>
+    <w:p>
+      <w:pPr>
+        <w:pStyle w:val="ListParagraph"/>
+        <w:numPr>
+          <w:ilvl w:val="1"/>
+          <w:numId w:val="2"/>
+        </w:numPr>
+        <w:rPr>
+          <w:lang w:val="en-US"/>
+        </w:rPr>
+      </w:pPr>
+      <w:r>
+        <w:rPr>
+          <w:lang w:val="en-US"/>
+        </w:rPr>
+        <w:t>Pathfinding done using BFS-algorithm</w:t>
+      </w:r>
+    </w:p>
+    <w:p>
+      <w:pPr>
+        <w:pStyle w:val="ListParagraph"/>
+        <w:numPr>
+          <w:ilvl w:val="1"/>
+          <w:numId w:val="2"/>
+        </w:numPr>
+        <w:rPr>
+          <w:lang w:val="en-US"/>
+        </w:rPr>
+      </w:pPr>
+      <w:r>
+        <w:rPr>
+          <w:lang w:val="en-US"/>
+        </w:rPr>
+        <w:t xml:space="preserve">Provides </w:t>
+      </w:r>
+      <w:r>
+        <w:rPr>
+          <w:lang w:val="en-US"/>
+        </w:rPr>
+        <w:t>shortest possible path to the destination (or no path if it is not possible to create one)</w:t>
+      </w:r>
+    </w:p>
+    <w:p>
+      <w:pPr>
+        <w:rPr>
+          <w:lang w:val="en-US"/>
+        </w:rPr>
+      </w:pPr>
+      <w:r>
+        <w:rPr>
+          <w:noProof/>
+          <w:lang w:val="en-US"/>
+        </w:rPr>
+        <w:drawing>
+          <wp:anchor distT="0" distB="0" distL="114300" distR="114300" simplePos="0" relativeHeight="251659264" behindDoc="1" locked="0" layoutInCell="1" allowOverlap="1" wp14:anchorId="0D103572" wp14:editId="5BB8489E">
+            <wp:simplePos x="0" y="0"/>
+            <wp:positionH relativeFrom="margin">
+              <wp:align>left</wp:align>
+            </wp:positionH>
+            <wp:positionV relativeFrom="paragraph">
+              <wp:posOffset>12065</wp:posOffset>
+            </wp:positionV>
+            <wp:extent cx="5753100" cy="1609725"/>
+            <wp:effectExtent l="0" t="0" r="0" b="9525"/>
+            <wp:wrapNone/>
+            <wp:docPr id="4" name="Picture 4"/>
+            <wp:cNvGraphicFramePr>
+              <a:graphicFrameLocks xmlns:a="http://schemas.openxmlformats.org/drawingml/2006/main" noChangeAspect="1"/>
+            </wp:cNvGraphicFramePr>
+            <a:graphic xmlns:a="http://schemas.openxmlformats.org/drawingml/2006/main">
+              <a:graphicData uri="http://schemas.openxmlformats.org/drawingml/2006/picture">
+                <pic:pic xmlns:pic="http://schemas.openxmlformats.org/drawingml/2006/picture">
+                  <pic:nvPicPr>
+                    <pic:cNvPr id="0" name="Picture 4"/>
+                    <pic:cNvPicPr>
+                      <a:picLocks noChangeAspect="1" noChangeArrowheads="1"/>
+                    </pic:cNvPicPr>
+                  </pic:nvPicPr>
+                  <pic:blipFill>
+                    <a:blip r:embed="rId5">
+                      <a:extLst>
+                        <a:ext uri="{28A0092B-C50C-407E-A947-70E740481C1C}">
+                          <a14:useLocalDpi xmlns:a14="http://schemas.microsoft.com/office/drawing/2010/main" val="0"/>
+                        </a:ext>
+                      </a:extLst>
+                    </a:blip>
+                    <a:srcRect/>
+                    <a:stretch>
+                      <a:fillRect/>
+                    </a:stretch>
+                  </pic:blipFill>
+                  <pic:spPr bwMode="auto">
+                    <a:xfrm>
+                      <a:off x="0" y="0"/>
+                      <a:ext cx="5753100" cy="1609725"/>
+                    </a:xfrm>
+                    <a:prstGeom prst="rect">
+                      <a:avLst/>
+                    </a:prstGeom>
+                    <a:noFill/>
+                    <a:ln>
+                      <a:noFill/>
+                    </a:ln>
+                  </pic:spPr>
+                </pic:pic>
+              </a:graphicData>
+            </a:graphic>
+          </wp:anchor>
+        </w:drawing>
+      </w:r>
+    </w:p>
+    <w:p>
+      <w:pPr>
+        <w:rPr>
+          <w:lang w:val="en-US"/>
+        </w:rPr>
+      </w:pPr>
+    </w:p>
+    <w:p>
+      <w:pPr>
+        <w:rPr>
+          <w:lang w:val="en-US"/>
+        </w:rPr>
+      </w:pPr>
+    </w:p>
+    <w:p>
+      <w:pPr>
+        <w:rPr>
+          <w:lang w:val="en-US"/>
+        </w:rPr>
+      </w:pPr>
+    </w:p>
+    <w:p>
+      <w:pPr>
+        <w:rPr>
+          <w:lang w:val="en-US"/>
+        </w:rPr>
+      </w:pPr>
+    </w:p>
+    <w:p>
+      <w:pPr>
+        <w:pStyle w:val="ListParagraph"/>
+        <w:numPr>
+          <w:ilvl w:val="0"/>
+          <w:numId w:val="3"/>
+        </w:numPr>
+        <w:rPr>
+          <w:lang w:val="en-US"/>
+        </w:rPr>
+      </w:pPr>
+      <w:r>
+        <w:rPr>
+          <w:noProof/>
+          <w:lang w:val="en-US"/>
+        </w:rPr>
+        <w:drawing>
+          <wp:anchor distT="0" distB="0" distL="114300" distR="114300" simplePos="0" relativeHeight="251658240" behindDoc="1" locked="0" layoutInCell="1" allowOverlap="1" wp14:anchorId="65E0DCE5" wp14:editId="31F85128">
+            <wp:simplePos x="0" y="0"/>
+            <wp:positionH relativeFrom="column">
+              <wp:posOffset>-480695</wp:posOffset>
+            </wp:positionH>
+            <wp:positionV relativeFrom="paragraph">
+              <wp:posOffset>281305</wp:posOffset>
+            </wp:positionV>
+            <wp:extent cx="2581275" cy="5153025"/>
+            <wp:effectExtent l="0" t="0" r="9525" b="9525"/>
+            <wp:wrapNone/>
+            <wp:docPr id="2" name="Picture 2"/>
+            <wp:cNvGraphicFramePr>
+              <a:graphicFrameLocks xmlns:a="http://schemas.openxmlformats.org/drawingml/2006/main" noChangeAspect="1"/>
+            </wp:cNvGraphicFramePr>
+            <a:graphic xmlns:a="http://schemas.openxmlformats.org/drawingml/2006/main">
+              <a:graphicData uri="http://schemas.openxmlformats.org/drawingml/2006/picture">
+                <pic:pic xmlns:pic="http://schemas.openxmlformats.org/drawingml/2006/picture">
+                  <pic:nvPicPr>
+                    <pic:cNvPr id="0" name="Picture 2"/>
+                    <pic:cNvPicPr>
+                      <a:picLocks noChangeAspect="1" noChangeArrowheads="1"/>
+                    </pic:cNvPicPr>
+                  </pic:nvPicPr>
+                  <pic:blipFill>
+                    <a:blip r:embed="rId6">
+                      <a:extLst>
+                        <a:ext uri="{28A0092B-C50C-407E-A947-70E740481C1C}">
+                          <a14:useLocalDpi xmlns:a14="http://schemas.microsoft.com/office/drawing/2010/main" val="0"/>
+                        </a:ext>
+                      </a:extLst>
+                    </a:blip>
+                    <a:srcRect/>
+                    <a:stretch>
+                      <a:fillRect/>
+                    </a:stretch>
+                  </pic:blipFill>
+                  <pic:spPr bwMode="auto">
+                    <a:xfrm>
+                      <a:off x="0" y="0"/>
+                      <a:ext cx="2581275" cy="5153025"/>
+                    </a:xfrm>
+                    <a:prstGeom prst="rect">
+                      <a:avLst/>
+                    </a:prstGeom>
+                    <a:noFill/>
+                    <a:ln>
+                      <a:noFill/>
+                    </a:ln>
+                  </pic:spPr>
+                </pic:pic>
+              </a:graphicData>
+            </a:graphic>
+          </wp:anchor>
+        </w:drawing>
+      </w:r>
+      <w:r>
+        <w:rPr>
+          <w:lang w:val="en-US"/>
+        </w:rPr>
+        <w:t>Building</w:t>
+      </w:r>
+    </w:p>
+    <w:p>
+      <w:pPr>
+        <w:pStyle w:val="ListParagraph"/>
+        <w:numPr>
+          <w:ilvl w:val="3"/>
+          <w:numId w:val="3"/>
+        </w:numPr>
+        <w:rPr>
+          <w:lang w:val="en-US"/>
+        </w:rPr>
+      </w:pPr>
+      <w:r>
+        <w:rPr>
+          <w:lang w:val="en-US"/>
+        </w:rPr>
+        <w:t>Player can spend credits earned from defeating monsters to build towers</w:t>
+      </w:r>
+    </w:p>
+    <w:p>
+      <w:pPr>
+        <w:pStyle w:val="ListParagraph"/>
+        <w:numPr>
+          <w:ilvl w:val="3"/>
+          <w:numId w:val="3"/>
+        </w:numPr>
+        <w:rPr>
+          <w:lang w:val="en-US"/>
+        </w:rPr>
+      </w:pPr>
+      <w:r>
+        <w:rPr>
+          <w:lang w:val="en-US"/>
+        </w:rPr>
+        <w:t>2 types of towers</w:t>
+      </w:r>
+    </w:p>
+    <w:p>
+      <w:pPr>
+        <w:pStyle w:val="ListParagraph"/>
+        <w:numPr>
+          <w:ilvl w:val="4"/>
+          <w:numId w:val="3"/>
+        </w:numPr>
+        <w:rPr>
+          <w:lang w:val="en-US"/>
+        </w:rPr>
+      </w:pPr>
+      <w:r>
+        <w:rPr>
+          <w:lang w:val="en-US"/>
+        </w:rPr>
+        <w:t xml:space="preserve">Shooting tower </w:t>
+      </w:r>
+    </w:p>
+    <w:p>
+      <w:pPr>
+        <w:pStyle w:val="ListParagraph"/>
+        <w:numPr>
+          <w:ilvl w:val="5"/>
+          <w:numId w:val="3"/>
+        </w:numPr>
+        <w:rPr>
+          <w:lang w:val="en-US"/>
+        </w:rPr>
+      </w:pPr>
+      <w:r>
+        <w:rPr>
+          <w:lang w:val="en-US"/>
+        </w:rPr>
+        <w:t>100 credits</w:t>
+      </w:r>
+    </w:p>
+    <w:p>
+      <w:pPr>
+        <w:pStyle w:val="ListParagraph"/>
+        <w:numPr>
+          <w:ilvl w:val="5"/>
+          <w:numId w:val="3"/>
+        </w:numPr>
+        <w:rPr>
+          <w:lang w:val="en-US"/>
+        </w:rPr>
+      </w:pPr>
+      <w:r>
+        <w:rPr>
+          <w:lang w:val="en-US"/>
+        </w:rPr>
+        <w:t>Shoots enemies in range of the tower</w:t>
+      </w:r>
+    </w:p>
+    <w:p>
+      <w:pPr>
+        <w:pStyle w:val="ListParagraph"/>
+        <w:numPr>
+          <w:ilvl w:val="5"/>
+          <w:numId w:val="3"/>
+        </w:numPr>
+        <w:rPr>
+          <w:lang w:val="en-US"/>
+        </w:rPr>
+      </w:pPr>
+      <w:r>
+        <w:rPr>
+          <w:lang w:val="en-US"/>
+        </w:rPr>
+        <w:t>Disappears after 30 seconds</w:t>
+      </w:r>
+    </w:p>
+    <w:p>
+      <w:pPr>
+        <w:pStyle w:val="ListParagraph"/>
+        <w:numPr>
+          <w:ilvl w:val="4"/>
+          <w:numId w:val="3"/>
+        </w:numPr>
+        <w:rPr>
+          <w:lang w:val="en-US"/>
+        </w:rPr>
+      </w:pPr>
+      <w:r>
+        <w:rPr>
+          <w:lang w:val="en-US"/>
+        </w:rPr>
+        <w:t xml:space="preserve">Slowing tower </w:t>
+      </w:r>
+    </w:p>
+    <w:p>
+      <w:pPr>
+        <w:pStyle w:val="ListParagraph"/>
+        <w:numPr>
+          <w:ilvl w:val="5"/>
+          <w:numId w:val="3"/>
+        </w:numPr>
+        <w:rPr>
+          <w:lang w:val="en-US"/>
+        </w:rPr>
+      </w:pPr>
+      <w:r>
+        <w:rPr>
+          <w:lang w:val="en-US"/>
+        </w:rPr>
+        <w:t>50 credits</w:t>
+      </w:r>
+    </w:p>
+    <w:p>
+      <w:pPr>
+        <w:pStyle w:val="ListParagraph"/>
+        <w:numPr>
+          <w:ilvl w:val="5"/>
+          <w:numId w:val="3"/>
+        </w:numPr>
+        <w:rPr>
+          <w:lang w:val="en-US"/>
+        </w:rPr>
+      </w:pPr>
+      <w:r>
+        <w:rPr>
+          <w:lang w:val="en-US"/>
+        </w:rPr>
+        <w:t>Slows enemies in range of the tower (stacking)</w:t>
+      </w:r>
+    </w:p>
+    <w:p>
+      <w:pPr>
+        <w:pStyle w:val="ListParagraph"/>
+        <w:numPr>
+          <w:ilvl w:val="5"/>
+          <w:numId w:val="3"/>
+        </w:numPr>
+        <w:rPr>
+          <w:lang w:val="en-US"/>
+        </w:rPr>
+      </w:pPr>
+      <w:r>
+        <w:rPr>
+          <w:lang w:val="en-US"/>
+        </w:rPr>
+        <w:t>Disappears after 10 seconds</w:t>
+      </w:r>
+    </w:p>
+    <w:p>
+      <w:pPr>
+        <w:pStyle w:val="ListParagraph"/>
+        <w:numPr>
+          <w:ilvl w:val="3"/>
+          <w:numId w:val="3"/>
+        </w:numPr>
+        <w:rPr>
+          <w:lang w:val="en-US"/>
+        </w:rPr>
+      </w:pPr>
+      <w:r>
+        <w:rPr>
+          <w:lang w:val="en-US"/>
+        </w:rPr>
+        <w:t>Towers can be placed on any square if 3 base conditions are met</w:t>
+      </w:r>
+    </w:p>
+    <w:p>
+      <w:pPr>
+        <w:pStyle w:val="ListParagraph"/>
+        <w:numPr>
+          <w:ilvl w:val="4"/>
+          <w:numId w:val="3"/>
+        </w:numPr>
+        <w:rPr>
+          <w:lang w:val="en-US"/>
+        </w:rPr>
+      </w:pPr>
+      <w:r>
+        <w:rPr>
+          <w:lang w:val="en-US"/>
+        </w:rPr>
+        <w:t>The square is not occupied</w:t>
+      </w:r>
+    </w:p>
+    <w:p>
+      <w:pPr>
+        <w:pStyle w:val="ListParagraph"/>
+        <w:numPr>
+          <w:ilvl w:val="4"/>
+          <w:numId w:val="3"/>
+        </w:numPr>
+        <w:rPr>
+          <w:lang w:val="en-US"/>
+        </w:rPr>
+      </w:pPr>
+      <w:r>
+        <w:rPr>
+          <w:lang w:val="en-US"/>
+        </w:rPr>
+        <w:t xml:space="preserve">New building will not block path to the destination from spawn and for any Alien already spawned on the map </w:t>
+      </w:r>
+    </w:p>
+    <w:p>
+      <w:pPr>
+        <w:pStyle w:val="ListParagraph"/>
+        <w:numPr>
+          <w:ilvl w:val="5"/>
+          <w:numId w:val="3"/>
+        </w:numPr>
+        <w:rPr>
+          <w:lang w:val="en-US"/>
+        </w:rPr>
+      </w:pPr>
+      <w:r>
+        <w:rPr>
+          <w:lang w:val="en-US"/>
+        </w:rPr>
+        <w:t>Whenever new building is about to be placed, routes are calculated for every existing alien and the spawn point, and they are updated</w:t>
+      </w:r>
+    </w:p>
+    <w:p>
+      <w:pPr>
+        <w:pStyle w:val="ListParagraph"/>
+        <w:numPr>
+          <w:ilvl w:val="4"/>
+          <w:numId w:val="3"/>
+        </w:numPr>
+        <w:rPr>
+          <w:lang w:val="en-US"/>
+        </w:rPr>
+      </w:pPr>
+      <w:r>
+        <w:rPr>
+          <w:lang w:val="en-US"/>
+        </w:rPr>
+        <w:t>Player has enough credits</w:t>
+      </w:r>
+    </w:p>
+    <w:p>
+      <w:pPr>
+        <w:rPr>
+          <w:lang w:val="en-US"/>
+        </w:rPr>
+      </w:pPr>
     </w:p>
     <w:sectPr>
       <w:pgSz w:w="11906" w:h="16838"/>
@@ -30,6 +956,359 @@
     </w:sectPr>
   </w:body>
 </w:document>
+</file>
+
+<file path=word/numbering.xml><?xml version="1.0" encoding="utf-8"?>
+<w:numbering xmlns:wpc="http://schemas.microsoft.com/office/word/2010/wordprocessingCanvas" xmlns:cx="http://schemas.microsoft.com/office/drawing/2014/chartex" xmlns:cx1="http://schemas.microsoft.com/office/drawing/2015/9/8/chartex" xmlns:cx2="http://schemas.microsoft.com/office/drawing/2015/10/21/chartex" xmlns:cx3="http://schemas.microsoft.com/office/drawing/2016/5/9/chartex" xmlns:cx4="http://schemas.microsoft.com/office/drawing/2016/5/10/chartex" xmlns:cx5="http://schemas.microsoft.com/office/drawing/2016/5/11/chartex" xmlns:cx6="http://schemas.microsoft.com/office/drawing/2016/5/12/chartex" xmlns:cx7="http://schemas.microsoft.com/office/drawing/2016/5/13/chartex" xmlns:cx8="http://schemas.microsoft.com/office/drawing/2016/5/14/chartex" xmlns:mc="http://schemas.openxmlformats.org/markup-compatibility/2006" xmlns:aink="http://schemas.microsoft.com/office/drawing/2016/ink" xmlns:am3d="http://schemas.microsoft.com/office/drawing/2017/model3d" xmlns:o="urn:schemas-microsoft-com:office:office" xmlns:oel="http://schemas.microsoft.com/office/2019/extlst" xmlns:r="http://schemas.openxmlformats.org/officeDocument/2006/relationships" xmlns:m="http://schemas.openxmlformats.org/officeDocument/2006/math" xmlns:v="urn:schemas-microsoft-com:vml" xmlns:wp14="http://schemas.microsoft.com/office/word/2010/wordprocessingDrawing" xmlns:wp="http://schemas.openxmlformats.org/drawingml/2006/wordprocessingDrawing" xmlns:w10="urn:schemas-microsoft-com:office:word" xmlns:w="http://schemas.openxmlformats.org/wordprocessingml/2006/main" xmlns:w14="http://schemas.microsoft.com/office/word/2010/wordml" xmlns:w15="http://schemas.microsoft.com/office/word/2012/wordml" xmlns:w16cex="http://schemas.microsoft.com/office/word/2018/wordml/cex" xmlns:w16cid="http://schemas.microsoft.com/office/word/2016/wordml/cid" xmlns:w16="http://schemas.microsoft.com/office/word/2018/wordml" xmlns:w16sdtdh="http://schemas.microsoft.com/office/word/2020/wordml/sdtdatahash" xmlns:w16se="http://schemas.microsoft.com/office/word/2015/wordml/symex" xmlns:wpg="http://schemas.microsoft.com/office/word/2010/wordprocessingGroup" xmlns:wpi="http://schemas.microsoft.com/office/word/2010/wordprocessingInk" xmlns:wne="http://schemas.microsoft.com/office/word/2006/wordml" xmlns:wps="http://schemas.microsoft.com/office/word/2010/wordprocessingShape" mc:Ignorable="w14 w15 w16se w16cid w16 w16cex w16sdtdh wp14">
+  <w:abstractNum w:abstractNumId="0" w15:restartNumberingAfterBreak="0">
+    <w:nsid w:val="1AB42356"/>
+    <w:multiLevelType w:val="hybridMultilevel"/>
+    <w:tmpl w:val="93C22298"/>
+    <w:lvl w:ilvl="0" w:tplc="04070001">
+      <w:start w:val="1"/>
+      <w:numFmt w:val="bullet"/>
+      <w:lvlText w:val=""/>
+      <w:lvlJc w:val="left"/>
+      <w:pPr>
+        <w:ind w:left="720" w:hanging="360"/>
+      </w:pPr>
+      <w:rPr>
+        <w:rFonts w:ascii="Symbol" w:hAnsi="Symbol" w:hint="default"/>
+      </w:rPr>
+    </w:lvl>
+    <w:lvl w:ilvl="1" w:tplc="04070003">
+      <w:start w:val="1"/>
+      <w:numFmt w:val="bullet"/>
+      <w:lvlText w:val="o"/>
+      <w:lvlJc w:val="left"/>
+      <w:pPr>
+        <w:ind w:left="1440" w:hanging="360"/>
+      </w:pPr>
+      <w:rPr>
+        <w:rFonts w:ascii="Courier New" w:hAnsi="Courier New" w:cs="Courier New" w:hint="default"/>
+      </w:rPr>
+    </w:lvl>
+    <w:lvl w:ilvl="2" w:tplc="04070005" w:tentative="1">
+      <w:start w:val="1"/>
+      <w:numFmt w:val="bullet"/>
+      <w:lvlText w:val=""/>
+      <w:lvlJc w:val="left"/>
+      <w:pPr>
+        <w:ind w:left="2160" w:hanging="360"/>
+      </w:pPr>
+      <w:rPr>
+        <w:rFonts w:ascii="Wingdings" w:hAnsi="Wingdings" w:hint="default"/>
+      </w:rPr>
+    </w:lvl>
+    <w:lvl w:ilvl="3" w:tplc="04070001" w:tentative="1">
+      <w:start w:val="1"/>
+      <w:numFmt w:val="bullet"/>
+      <w:lvlText w:val=""/>
+      <w:lvlJc w:val="left"/>
+      <w:pPr>
+        <w:ind w:left="2880" w:hanging="360"/>
+      </w:pPr>
+      <w:rPr>
+        <w:rFonts w:ascii="Symbol" w:hAnsi="Symbol" w:hint="default"/>
+      </w:rPr>
+    </w:lvl>
+    <w:lvl w:ilvl="4" w:tplc="04070003" w:tentative="1">
+      <w:start w:val="1"/>
+      <w:numFmt w:val="bullet"/>
+      <w:lvlText w:val="o"/>
+      <w:lvlJc w:val="left"/>
+      <w:pPr>
+        <w:ind w:left="3600" w:hanging="360"/>
+      </w:pPr>
+      <w:rPr>
+        <w:rFonts w:ascii="Courier New" w:hAnsi="Courier New" w:cs="Courier New" w:hint="default"/>
+      </w:rPr>
+    </w:lvl>
+    <w:lvl w:ilvl="5" w:tplc="04070005" w:tentative="1">
+      <w:start w:val="1"/>
+      <w:numFmt w:val="bullet"/>
+      <w:lvlText w:val=""/>
+      <w:lvlJc w:val="left"/>
+      <w:pPr>
+        <w:ind w:left="4320" w:hanging="360"/>
+      </w:pPr>
+      <w:rPr>
+        <w:rFonts w:ascii="Wingdings" w:hAnsi="Wingdings" w:hint="default"/>
+      </w:rPr>
+    </w:lvl>
+    <w:lvl w:ilvl="6" w:tplc="04070001" w:tentative="1">
+      <w:start w:val="1"/>
+      <w:numFmt w:val="bullet"/>
+      <w:lvlText w:val=""/>
+      <w:lvlJc w:val="left"/>
+      <w:pPr>
+        <w:ind w:left="5040" w:hanging="360"/>
+      </w:pPr>
+      <w:rPr>
+        <w:rFonts w:ascii="Symbol" w:hAnsi="Symbol" w:hint="default"/>
+      </w:rPr>
+    </w:lvl>
+    <w:lvl w:ilvl="7" w:tplc="04070003" w:tentative="1">
+      <w:start w:val="1"/>
+      <w:numFmt w:val="bullet"/>
+      <w:lvlText w:val="o"/>
+      <w:lvlJc w:val="left"/>
+      <w:pPr>
+        <w:ind w:left="5760" w:hanging="360"/>
+      </w:pPr>
+      <w:rPr>
+        <w:rFonts w:ascii="Courier New" w:hAnsi="Courier New" w:cs="Courier New" w:hint="default"/>
+      </w:rPr>
+    </w:lvl>
+    <w:lvl w:ilvl="8" w:tplc="04070005" w:tentative="1">
+      <w:start w:val="1"/>
+      <w:numFmt w:val="bullet"/>
+      <w:lvlText w:val=""/>
+      <w:lvlJc w:val="left"/>
+      <w:pPr>
+        <w:ind w:left="6480" w:hanging="360"/>
+      </w:pPr>
+      <w:rPr>
+        <w:rFonts w:ascii="Wingdings" w:hAnsi="Wingdings" w:hint="default"/>
+      </w:rPr>
+    </w:lvl>
+  </w:abstractNum>
+  <w:abstractNum w:abstractNumId="1" w15:restartNumberingAfterBreak="0">
+    <w:nsid w:val="1CD30E8C"/>
+    <w:multiLevelType w:val="hybridMultilevel"/>
+    <w:tmpl w:val="A928184C"/>
+    <w:lvl w:ilvl="0" w:tplc="04070001">
+      <w:start w:val="1"/>
+      <w:numFmt w:val="bullet"/>
+      <w:lvlText w:val=""/>
+      <w:lvlJc w:val="left"/>
+      <w:pPr>
+        <w:ind w:left="720" w:hanging="360"/>
+      </w:pPr>
+      <w:rPr>
+        <w:rFonts w:ascii="Symbol" w:hAnsi="Symbol" w:hint="default"/>
+      </w:rPr>
+    </w:lvl>
+    <w:lvl w:ilvl="1" w:tplc="04070003">
+      <w:start w:val="1"/>
+      <w:numFmt w:val="bullet"/>
+      <w:lvlText w:val="o"/>
+      <w:lvlJc w:val="left"/>
+      <w:pPr>
+        <w:ind w:left="1440" w:hanging="360"/>
+      </w:pPr>
+      <w:rPr>
+        <w:rFonts w:ascii="Courier New" w:hAnsi="Courier New" w:cs="Courier New" w:hint="default"/>
+      </w:rPr>
+    </w:lvl>
+    <w:lvl w:ilvl="2" w:tplc="04070005">
+      <w:start w:val="1"/>
+      <w:numFmt w:val="bullet"/>
+      <w:lvlText w:val=""/>
+      <w:lvlJc w:val="left"/>
+      <w:pPr>
+        <w:ind w:left="2160" w:hanging="360"/>
+      </w:pPr>
+      <w:rPr>
+        <w:rFonts w:ascii="Wingdings" w:hAnsi="Wingdings" w:hint="default"/>
+      </w:rPr>
+    </w:lvl>
+    <w:lvl w:ilvl="3" w:tplc="04070001" w:tentative="1">
+      <w:start w:val="1"/>
+      <w:numFmt w:val="bullet"/>
+      <w:lvlText w:val=""/>
+      <w:lvlJc w:val="left"/>
+      <w:pPr>
+        <w:ind w:left="2880" w:hanging="360"/>
+      </w:pPr>
+      <w:rPr>
+        <w:rFonts w:ascii="Symbol" w:hAnsi="Symbol" w:hint="default"/>
+      </w:rPr>
+    </w:lvl>
+    <w:lvl w:ilvl="4" w:tplc="04070003" w:tentative="1">
+      <w:start w:val="1"/>
+      <w:numFmt w:val="bullet"/>
+      <w:lvlText w:val="o"/>
+      <w:lvlJc w:val="left"/>
+      <w:pPr>
+        <w:ind w:left="3600" w:hanging="360"/>
+      </w:pPr>
+      <w:rPr>
+        <w:rFonts w:ascii="Courier New" w:hAnsi="Courier New" w:cs="Courier New" w:hint="default"/>
+      </w:rPr>
+    </w:lvl>
+    <w:lvl w:ilvl="5" w:tplc="04070005" w:tentative="1">
+      <w:start w:val="1"/>
+      <w:numFmt w:val="bullet"/>
+      <w:lvlText w:val=""/>
+      <w:lvlJc w:val="left"/>
+      <w:pPr>
+        <w:ind w:left="4320" w:hanging="360"/>
+      </w:pPr>
+      <w:rPr>
+        <w:rFonts w:ascii="Wingdings" w:hAnsi="Wingdings" w:hint="default"/>
+      </w:rPr>
+    </w:lvl>
+    <w:lvl w:ilvl="6" w:tplc="04070001" w:tentative="1">
+      <w:start w:val="1"/>
+      <w:numFmt w:val="bullet"/>
+      <w:lvlText w:val=""/>
+      <w:lvlJc w:val="left"/>
+      <w:pPr>
+        <w:ind w:left="5040" w:hanging="360"/>
+      </w:pPr>
+      <w:rPr>
+        <w:rFonts w:ascii="Symbol" w:hAnsi="Symbol" w:hint="default"/>
+      </w:rPr>
+    </w:lvl>
+    <w:lvl w:ilvl="7" w:tplc="04070003" w:tentative="1">
+      <w:start w:val="1"/>
+      <w:numFmt w:val="bullet"/>
+      <w:lvlText w:val="o"/>
+      <w:lvlJc w:val="left"/>
+      <w:pPr>
+        <w:ind w:left="5760" w:hanging="360"/>
+      </w:pPr>
+      <w:rPr>
+        <w:rFonts w:ascii="Courier New" w:hAnsi="Courier New" w:cs="Courier New" w:hint="default"/>
+      </w:rPr>
+    </w:lvl>
+    <w:lvl w:ilvl="8" w:tplc="04070005" w:tentative="1">
+      <w:start w:val="1"/>
+      <w:numFmt w:val="bullet"/>
+      <w:lvlText w:val=""/>
+      <w:lvlJc w:val="left"/>
+      <w:pPr>
+        <w:ind w:left="6480" w:hanging="360"/>
+      </w:pPr>
+      <w:rPr>
+        <w:rFonts w:ascii="Wingdings" w:hAnsi="Wingdings" w:hint="default"/>
+      </w:rPr>
+    </w:lvl>
+  </w:abstractNum>
+  <w:abstractNum w:abstractNumId="2" w15:restartNumberingAfterBreak="0">
+    <w:nsid w:val="70971105"/>
+    <w:multiLevelType w:val="hybridMultilevel"/>
+    <w:tmpl w:val="4296FA32"/>
+    <w:lvl w:ilvl="0" w:tplc="04070001">
+      <w:start w:val="1"/>
+      <w:numFmt w:val="bullet"/>
+      <w:lvlText w:val=""/>
+      <w:lvlJc w:val="left"/>
+      <w:pPr>
+        <w:ind w:left="720" w:hanging="360"/>
+      </w:pPr>
+      <w:rPr>
+        <w:rFonts w:ascii="Symbol" w:hAnsi="Symbol" w:hint="default"/>
+      </w:rPr>
+    </w:lvl>
+    <w:lvl w:ilvl="1" w:tplc="04070003">
+      <w:start w:val="1"/>
+      <w:numFmt w:val="bullet"/>
+      <w:lvlText w:val="o"/>
+      <w:lvlJc w:val="left"/>
+      <w:pPr>
+        <w:ind w:left="1440" w:hanging="360"/>
+      </w:pPr>
+      <w:rPr>
+        <w:rFonts w:ascii="Courier New" w:hAnsi="Courier New" w:cs="Courier New" w:hint="default"/>
+      </w:rPr>
+    </w:lvl>
+    <w:lvl w:ilvl="2" w:tplc="04070005">
+      <w:start w:val="1"/>
+      <w:numFmt w:val="bullet"/>
+      <w:lvlText w:val=""/>
+      <w:lvlJc w:val="left"/>
+      <w:pPr>
+        <w:ind w:left="2160" w:hanging="360"/>
+      </w:pPr>
+      <w:rPr>
+        <w:rFonts w:ascii="Wingdings" w:hAnsi="Wingdings" w:hint="default"/>
+      </w:rPr>
+    </w:lvl>
+    <w:lvl w:ilvl="3" w:tplc="04070001">
+      <w:start w:val="1"/>
+      <w:numFmt w:val="bullet"/>
+      <w:lvlText w:val=""/>
+      <w:lvlJc w:val="left"/>
+      <w:pPr>
+        <w:ind w:left="2880" w:hanging="360"/>
+      </w:pPr>
+      <w:rPr>
+        <w:rFonts w:ascii="Symbol" w:hAnsi="Symbol" w:hint="default"/>
+      </w:rPr>
+    </w:lvl>
+    <w:lvl w:ilvl="4" w:tplc="04070003">
+      <w:start w:val="1"/>
+      <w:numFmt w:val="bullet"/>
+      <w:lvlText w:val="o"/>
+      <w:lvlJc w:val="left"/>
+      <w:pPr>
+        <w:ind w:left="3600" w:hanging="360"/>
+      </w:pPr>
+      <w:rPr>
+        <w:rFonts w:ascii="Courier New" w:hAnsi="Courier New" w:cs="Courier New" w:hint="default"/>
+      </w:rPr>
+    </w:lvl>
+    <w:lvl w:ilvl="5" w:tplc="04070005">
+      <w:start w:val="1"/>
+      <w:numFmt w:val="bullet"/>
+      <w:lvlText w:val=""/>
+      <w:lvlJc w:val="left"/>
+      <w:pPr>
+        <w:ind w:left="4320" w:hanging="360"/>
+      </w:pPr>
+      <w:rPr>
+        <w:rFonts w:ascii="Wingdings" w:hAnsi="Wingdings" w:hint="default"/>
+      </w:rPr>
+    </w:lvl>
+    <w:lvl w:ilvl="6" w:tplc="04070001" w:tentative="1">
+      <w:start w:val="1"/>
+      <w:numFmt w:val="bullet"/>
+      <w:lvlText w:val=""/>
+      <w:lvlJc w:val="left"/>
+      <w:pPr>
+        <w:ind w:left="5040" w:hanging="360"/>
+      </w:pPr>
+      <w:rPr>
+        <w:rFonts w:ascii="Symbol" w:hAnsi="Symbol" w:hint="default"/>
+      </w:rPr>
+    </w:lvl>
+    <w:lvl w:ilvl="7" w:tplc="04070003" w:tentative="1">
+      <w:start w:val="1"/>
+      <w:numFmt w:val="bullet"/>
+      <w:lvlText w:val="o"/>
+      <w:lvlJc w:val="left"/>
+      <w:pPr>
+        <w:ind w:left="5760" w:hanging="360"/>
+      </w:pPr>
+      <w:rPr>
+        <w:rFonts w:ascii="Courier New" w:hAnsi="Courier New" w:cs="Courier New" w:hint="default"/>
+      </w:rPr>
+    </w:lvl>
+    <w:lvl w:ilvl="8" w:tplc="04070005" w:tentative="1">
+      <w:start w:val="1"/>
+      <w:numFmt w:val="bullet"/>
+      <w:lvlText w:val=""/>
+      <w:lvlJc w:val="left"/>
+      <w:pPr>
+        <w:ind w:left="6480" w:hanging="360"/>
+      </w:pPr>
+      <w:rPr>
+        <w:rFonts w:ascii="Wingdings" w:hAnsi="Wingdings" w:hint="default"/>
+      </w:rPr>
+    </w:lvl>
+  </w:abstractNum>
+  <w:num w:numId="1" w16cid:durableId="298657631">
+    <w:abstractNumId w:val="0"/>
+  </w:num>
+  <w:num w:numId="2" w16cid:durableId="645160686">
+    <w:abstractNumId w:val="1"/>
+  </w:num>
+  <w:num w:numId="3" w16cid:durableId="613639250">
+    <w:abstractNumId w:val="2"/>
+  </w:num>
+</w:numbering>
 </file>
 
 <file path=word/styles.xml><?xml version="1.0" encoding="utf-8"?>
@@ -427,15 +1706,19 @@
     <w:lsdException w:name="Unresolved Mention" w:semiHidden="1" w:unhideWhenUsed="1"/>
     <w:lsdException w:name="Smart Link" w:semiHidden="1" w:unhideWhenUsed="1"/>
   </w:latentStyles>
-  <w:style w:type="paragraph" w:default="1" w:styleId="Standard">
+  <w:style w:type="paragraph" w:default="1" w:styleId="Normal">
     <w:name w:val="Normal"/>
     <w:qFormat/>
+    <w:rsid w:val="00184148"/>
+    <w:rPr>
+      <w:sz w:val="26"/>
+    </w:rPr>
   </w:style>
-  <w:style w:type="paragraph" w:styleId="berschrift1">
+  <w:style w:type="paragraph" w:styleId="Heading1">
     <w:name w:val="heading 1"/>
-    <w:basedOn w:val="Standard"/>
-    <w:next w:val="Standard"/>
-    <w:link w:val="berschrift1Zchn"/>
+    <w:basedOn w:val="Normal"/>
+    <w:next w:val="Normal"/>
+    <w:link w:val="Heading1Char"/>
     <w:uiPriority w:val="9"/>
     <w:qFormat/>
     <w:rsid w:val="00125B3A"/>
@@ -452,13 +1735,13 @@
       <w:szCs w:val="32"/>
     </w:rPr>
   </w:style>
-  <w:style w:type="character" w:default="1" w:styleId="Absatz-Standardschriftart">
+  <w:style w:type="character" w:default="1" w:styleId="DefaultParagraphFont">
     <w:name w:val="Default Paragraph Font"/>
     <w:uiPriority w:val="1"/>
     <w:semiHidden/>
     <w:unhideWhenUsed/>
   </w:style>
-  <w:style w:type="table" w:default="1" w:styleId="NormaleTabelle">
+  <w:style w:type="table" w:default="1" w:styleId="TableNormal">
     <w:name w:val="Normal Table"/>
     <w:uiPriority w:val="99"/>
     <w:semiHidden/>
@@ -473,16 +1756,16 @@
       </w:tblCellMar>
     </w:tblPr>
   </w:style>
-  <w:style w:type="numbering" w:default="1" w:styleId="KeineListe">
+  <w:style w:type="numbering" w:default="1" w:styleId="NoList">
     <w:name w:val="No List"/>
     <w:uiPriority w:val="99"/>
     <w:semiHidden/>
     <w:unhideWhenUsed/>
   </w:style>
-  <w:style w:type="character" w:customStyle="1" w:styleId="berschrift1Zchn">
-    <w:name w:val="Überschrift 1 Zchn"/>
-    <w:basedOn w:val="Absatz-Standardschriftart"/>
-    <w:link w:val="berschrift1"/>
+  <w:style w:type="character" w:customStyle="1" w:styleId="Heading1Char">
+    <w:name w:val="Heading 1 Char"/>
+    <w:basedOn w:val="DefaultParagraphFont"/>
+    <w:link w:val="Heading1"/>
     <w:uiPriority w:val="9"/>
     <w:rsid w:val="00125B3A"/>
     <w:rPr>
@@ -492,11 +1775,11 @@
       <w:szCs w:val="32"/>
     </w:rPr>
   </w:style>
-  <w:style w:type="paragraph" w:styleId="Titel">
+  <w:style w:type="paragraph" w:styleId="Title">
     <w:name w:val="Title"/>
-    <w:basedOn w:val="Standard"/>
-    <w:next w:val="Standard"/>
-    <w:link w:val="TitelZchn"/>
+    <w:basedOn w:val="Normal"/>
+    <w:next w:val="Normal"/>
+    <w:link w:val="TitleChar"/>
     <w:uiPriority w:val="10"/>
     <w:qFormat/>
     <w:rsid w:val="00125B3A"/>
@@ -512,10 +1795,10 @@
       <w:szCs w:val="56"/>
     </w:rPr>
   </w:style>
-  <w:style w:type="character" w:customStyle="1" w:styleId="TitelZchn">
-    <w:name w:val="Titel Zchn"/>
-    <w:basedOn w:val="Absatz-Standardschriftart"/>
-    <w:link w:val="Titel"/>
+  <w:style w:type="character" w:customStyle="1" w:styleId="TitleChar">
+    <w:name w:val="Title Char"/>
+    <w:basedOn w:val="DefaultParagraphFont"/>
+    <w:link w:val="Title"/>
     <w:uiPriority w:val="10"/>
     <w:rsid w:val="00125B3A"/>
     <w:rPr>
@@ -525,6 +1808,26 @@
       <w:sz w:val="56"/>
       <w:szCs w:val="56"/>
     </w:rPr>
+  </w:style>
+  <w:style w:type="paragraph" w:styleId="NoSpacing">
+    <w:name w:val="No Spacing"/>
+    <w:uiPriority w:val="1"/>
+    <w:qFormat/>
+    <w:rsid w:val="00184148"/>
+    <w:pPr>
+      <w:spacing w:after="0" w:line="240" w:lineRule="auto"/>
+    </w:pPr>
+  </w:style>
+  <w:style w:type="paragraph" w:styleId="ListParagraph">
+    <w:name w:val="List Paragraph"/>
+    <w:basedOn w:val="Normal"/>
+    <w:uiPriority w:val="34"/>
+    <w:qFormat/>
+    <w:rsid w:val="00184148"/>
+    <w:pPr>
+      <w:ind w:left="720"/>
+      <w:contextualSpacing/>
+    </w:pPr>
   </w:style>
 </w:styles>
 </file>

</xml_diff>

<commit_message>
minor changes and balancing changes
</commit_message>
<xml_diff>
--- a/Document.docx
+++ b/Document.docx
@@ -39,6 +39,53 @@
     </w:p>
     <w:p>
       <w:pPr>
+        <w:rPr>
+          <w:lang w:val="en-US"/>
+        </w:rPr>
+      </w:pPr>
+      <w:r>
+        <w:rPr>
+          <w:noProof/>
+        </w:rPr>
+        <w:drawing>
+          <wp:inline distT="0" distB="0" distL="0" distR="0" wp14:anchorId="6654ACF5" wp14:editId="31C01351">
+            <wp:extent cx="5760720" cy="4834890"/>
+            <wp:effectExtent l="0" t="0" r="0" b="3810"/>
+            <wp:docPr id="13" name="Picture 13" descr="Chart, scatter chart&#10;&#10;Description automatically generated"/>
+            <wp:cNvGraphicFramePr>
+              <a:graphicFrameLocks xmlns:a="http://schemas.openxmlformats.org/drawingml/2006/main" noChangeAspect="1"/>
+            </wp:cNvGraphicFramePr>
+            <a:graphic xmlns:a="http://schemas.openxmlformats.org/drawingml/2006/main">
+              <a:graphicData uri="http://schemas.openxmlformats.org/drawingml/2006/picture">
+                <pic:pic xmlns:pic="http://schemas.openxmlformats.org/drawingml/2006/picture">
+                  <pic:nvPicPr>
+                    <pic:cNvPr id="13" name="Picture 13" descr="Chart, scatter chart&#10;&#10;Description automatically generated"/>
+                    <pic:cNvPicPr/>
+                  </pic:nvPicPr>
+                  <pic:blipFill>
+                    <a:blip r:embed="rId5"/>
+                    <a:stretch>
+                      <a:fillRect/>
+                    </a:stretch>
+                  </pic:blipFill>
+                  <pic:spPr>
+                    <a:xfrm>
+                      <a:off x="0" y="0"/>
+                      <a:ext cx="5760720" cy="4834890"/>
+                    </a:xfrm>
+                    <a:prstGeom prst="rect">
+                      <a:avLst/>
+                    </a:prstGeom>
+                  </pic:spPr>
+                </pic:pic>
+              </a:graphicData>
+            </a:graphic>
+          </wp:inline>
+        </w:drawing>
+      </w:r>
+    </w:p>
+    <w:p>
+      <w:pPr>
         <w:pStyle w:val="Heading1"/>
         <w:rPr>
           <w:lang w:val="en-US"/>
@@ -68,6 +115,273 @@
           <w:lang w:val="en-US"/>
         </w:rPr>
         <w:t>.</w:t>
+      </w:r>
+    </w:p>
+    <w:p>
+      <w:pPr>
+        <w:pStyle w:val="Heading1"/>
+        <w:rPr>
+          <w:lang w:val="en-US"/>
+        </w:rPr>
+      </w:pPr>
+      <w:r>
+        <w:rPr>
+          <w:lang w:val="en-US"/>
+        </w:rPr>
+        <w:t>Controls</w:t>
+      </w:r>
+    </w:p>
+    <w:p>
+      <w:pPr>
+        <w:rPr>
+          <w:lang w:val="en-US"/>
+        </w:rPr>
+      </w:pPr>
+      <w:r>
+        <w:rPr>
+          <w:lang w:val="en-US"/>
+        </w:rPr>
+        <w:t>Normal mode</w:t>
+      </w:r>
+    </w:p>
+    <w:p>
+      <w:pPr>
+        <w:pStyle w:val="ListParagraph"/>
+        <w:numPr>
+          <w:ilvl w:val="0"/>
+          <w:numId w:val="4"/>
+        </w:numPr>
+        <w:rPr>
+          <w:lang w:val="en-US"/>
+        </w:rPr>
+      </w:pPr>
+      <w:r>
+        <w:rPr>
+          <w:lang w:val="en-US"/>
+        </w:rPr>
+        <w:t>WSAD to move</w:t>
+      </w:r>
+    </w:p>
+    <w:p>
+      <w:pPr>
+        <w:pStyle w:val="ListParagraph"/>
+        <w:numPr>
+          <w:ilvl w:val="0"/>
+          <w:numId w:val="4"/>
+        </w:numPr>
+        <w:rPr>
+          <w:lang w:val="en-US"/>
+        </w:rPr>
+      </w:pPr>
+      <w:proofErr w:type="gramStart"/>
+      <w:r>
+        <w:rPr>
+          <w:lang w:val="en-US"/>
+        </w:rPr>
+        <w:t>Left-click</w:t>
+      </w:r>
+      <w:proofErr w:type="gramEnd"/>
+      <w:r>
+        <w:rPr>
+          <w:lang w:val="en-US"/>
+        </w:rPr>
+        <w:t xml:space="preserve"> </w:t>
+      </w:r>
+      <w:r>
+        <w:rPr>
+          <w:lang w:val="en-US"/>
+        </w:rPr>
+        <w:sym w:font="Wingdings" w:char="F0E0"/>
+      </w:r>
+      <w:r>
+        <w:rPr>
+          <w:lang w:val="en-US"/>
+        </w:rPr>
+        <w:t xml:space="preserve"> shoot regular bullet</w:t>
+      </w:r>
+    </w:p>
+    <w:p>
+      <w:pPr>
+        <w:pStyle w:val="ListParagraph"/>
+        <w:numPr>
+          <w:ilvl w:val="0"/>
+          <w:numId w:val="4"/>
+        </w:numPr>
+        <w:rPr>
+          <w:lang w:val="en-US"/>
+        </w:rPr>
+      </w:pPr>
+      <w:r>
+        <w:rPr>
+          <w:lang w:val="en-US"/>
+        </w:rPr>
+        <w:t xml:space="preserve">Right-click </w:t>
+      </w:r>
+      <w:r>
+        <w:rPr>
+          <w:lang w:val="en-US"/>
+        </w:rPr>
+        <w:sym w:font="Wingdings" w:char="F0E0"/>
+      </w:r>
+      <w:r>
+        <w:rPr>
+          <w:lang w:val="en-US"/>
+        </w:rPr>
+        <w:t xml:space="preserve"> shoot HBG bullet</w:t>
+      </w:r>
+    </w:p>
+    <w:p>
+      <w:pPr>
+        <w:pStyle w:val="ListParagraph"/>
+        <w:numPr>
+          <w:ilvl w:val="0"/>
+          <w:numId w:val="4"/>
+        </w:numPr>
+        <w:rPr>
+          <w:lang w:val="en-US"/>
+        </w:rPr>
+      </w:pPr>
+      <w:r>
+        <w:rPr>
+          <w:lang w:val="en-US"/>
+        </w:rPr>
+        <w:t xml:space="preserve">TAB </w:t>
+      </w:r>
+      <w:r>
+        <w:rPr>
+          <w:lang w:val="en-US"/>
+        </w:rPr>
+        <w:sym w:font="Wingdings" w:char="F0E0"/>
+      </w:r>
+      <w:r>
+        <w:rPr>
+          <w:lang w:val="en-US"/>
+        </w:rPr>
+        <w:t xml:space="preserve"> enter building mode</w:t>
+      </w:r>
+    </w:p>
+    <w:p>
+      <w:pPr>
+        <w:pStyle w:val="ListParagraph"/>
+        <w:numPr>
+          <w:ilvl w:val="0"/>
+          <w:numId w:val="4"/>
+        </w:numPr>
+        <w:rPr>
+          <w:lang w:val="en-US"/>
+        </w:rPr>
+      </w:pPr>
+    </w:p>
+    <w:p>
+      <w:pPr>
+        <w:rPr>
+          <w:lang w:val="en-US"/>
+        </w:rPr>
+      </w:pPr>
+      <w:r>
+        <w:rPr>
+          <w:lang w:val="en-US"/>
+        </w:rPr>
+        <w:lastRenderedPageBreak/>
+        <w:t>Building mode</w:t>
+      </w:r>
+    </w:p>
+    <w:p>
+      <w:pPr>
+        <w:pStyle w:val="ListParagraph"/>
+        <w:numPr>
+          <w:ilvl w:val="0"/>
+          <w:numId w:val="5"/>
+        </w:numPr>
+        <w:rPr>
+          <w:lang w:val="en-US"/>
+        </w:rPr>
+      </w:pPr>
+      <w:proofErr w:type="gramStart"/>
+      <w:r>
+        <w:rPr>
+          <w:lang w:val="en-US"/>
+        </w:rPr>
+        <w:t>Left-click</w:t>
+      </w:r>
+      <w:proofErr w:type="gramEnd"/>
+      <w:r>
+        <w:rPr>
+          <w:lang w:val="en-US"/>
+        </w:rPr>
+        <w:t xml:space="preserve"> </w:t>
+      </w:r>
+      <w:r>
+        <w:rPr>
+          <w:lang w:val="en-US"/>
+        </w:rPr>
+        <w:sym w:font="Wingdings" w:char="F0E0"/>
+      </w:r>
+      <w:r>
+        <w:rPr>
+          <w:lang w:val="en-US"/>
+        </w:rPr>
+        <w:t xml:space="preserve"> place Regular tower</w:t>
+      </w:r>
+    </w:p>
+    <w:p>
+      <w:pPr>
+        <w:pStyle w:val="ListParagraph"/>
+        <w:numPr>
+          <w:ilvl w:val="0"/>
+          <w:numId w:val="5"/>
+        </w:numPr>
+        <w:rPr>
+          <w:lang w:val="en-US"/>
+        </w:rPr>
+      </w:pPr>
+      <w:r>
+        <w:rPr>
+          <w:lang w:val="en-US"/>
+        </w:rPr>
+        <w:t xml:space="preserve">Right-click </w:t>
+      </w:r>
+      <w:r>
+        <w:rPr>
+          <w:lang w:val="en-US"/>
+        </w:rPr>
+        <w:sym w:font="Wingdings" w:char="F0E0"/>
+      </w:r>
+      <w:r>
+        <w:rPr>
+          <w:lang w:val="en-US"/>
+        </w:rPr>
+        <w:t xml:space="preserve"> place Slower tower</w:t>
+      </w:r>
+    </w:p>
+    <w:p>
+      <w:pPr>
+        <w:pStyle w:val="ListParagraph"/>
+        <w:numPr>
+          <w:ilvl w:val="0"/>
+          <w:numId w:val="5"/>
+        </w:numPr>
+        <w:rPr>
+          <w:lang w:val="en-US"/>
+        </w:rPr>
+      </w:pPr>
+      <w:r>
+        <w:rPr>
+          <w:lang w:val="en-US"/>
+        </w:rPr>
+        <w:t xml:space="preserve">TAB </w:t>
+      </w:r>
+      <w:r>
+        <w:rPr>
+          <w:lang w:val="en-US"/>
+        </w:rPr>
+        <w:sym w:font="Wingdings" w:char="F0E0"/>
+      </w:r>
+      <w:r>
+        <w:rPr>
+          <w:lang w:val="en-US"/>
+        </w:rPr>
+        <w:t xml:space="preserve"> enter regular mode</w:t>
       </w:r>
     </w:p>
     <w:p>
@@ -273,6 +587,60 @@
       </w:pPr>
       <w:r>
         <w:rPr>
+          <w:noProof/>
+        </w:rPr>
+        <w:drawing>
+          <wp:anchor distT="0" distB="0" distL="114300" distR="114300" simplePos="0" relativeHeight="251663360" behindDoc="1" locked="0" layoutInCell="1" allowOverlap="1" wp14:anchorId="27228A14" wp14:editId="73A473EE">
+            <wp:simplePos x="0" y="0"/>
+            <wp:positionH relativeFrom="column">
+              <wp:posOffset>2834005</wp:posOffset>
+            </wp:positionH>
+            <wp:positionV relativeFrom="paragraph">
+              <wp:posOffset>66675</wp:posOffset>
+            </wp:positionV>
+            <wp:extent cx="523875" cy="495300"/>
+            <wp:effectExtent l="0" t="0" r="9525" b="0"/>
+            <wp:wrapNone/>
+            <wp:docPr id="6" name="Picture 6" descr="A picture containing diagram&#10;&#10;Description automatically generated"/>
+            <wp:cNvGraphicFramePr>
+              <a:graphicFrameLocks xmlns:a="http://schemas.openxmlformats.org/drawingml/2006/main" noChangeAspect="1"/>
+            </wp:cNvGraphicFramePr>
+            <a:graphic xmlns:a="http://schemas.openxmlformats.org/drawingml/2006/main">
+              <a:graphicData uri="http://schemas.openxmlformats.org/drawingml/2006/picture">
+                <pic:pic xmlns:pic="http://schemas.openxmlformats.org/drawingml/2006/picture">
+                  <pic:nvPicPr>
+                    <pic:cNvPr id="6" name="Picture 6" descr="A picture containing diagram&#10;&#10;Description automatically generated"/>
+                    <pic:cNvPicPr/>
+                  </pic:nvPicPr>
+                  <pic:blipFill>
+                    <a:blip r:embed="rId6">
+                      <a:extLst>
+                        <a:ext uri="{28A0092B-C50C-407E-A947-70E740481C1C}">
+                          <a14:useLocalDpi xmlns:a14="http://schemas.microsoft.com/office/drawing/2010/main" val="0"/>
+                        </a:ext>
+                      </a:extLst>
+                    </a:blip>
+                    <a:stretch>
+                      <a:fillRect/>
+                    </a:stretch>
+                  </pic:blipFill>
+                  <pic:spPr>
+                    <a:xfrm>
+                      <a:off x="0" y="0"/>
+                      <a:ext cx="523875" cy="495300"/>
+                    </a:xfrm>
+                    <a:prstGeom prst="rect">
+                      <a:avLst/>
+                    </a:prstGeom>
+                  </pic:spPr>
+                </pic:pic>
+              </a:graphicData>
+            </a:graphic>
+          </wp:anchor>
+        </w:drawing>
+      </w:r>
+      <w:r>
+        <w:rPr>
           <w:lang w:val="en-US"/>
         </w:rPr>
         <w:t>Can move around the map</w:t>
@@ -375,10 +743,92 @@
       </w:pPr>
       <w:r>
         <w:rPr>
-          <w:lang w:val="en-US"/>
-        </w:rPr>
-        <w:t>Slow – a lot of HP, slow movement speed, a lot of credits</w:t>
-      </w:r>
+          <w:noProof/>
+        </w:rPr>
+        <w:drawing>
+          <wp:anchor distT="0" distB="0" distL="114300" distR="114300" simplePos="0" relativeHeight="251661312" behindDoc="1" locked="0" layoutInCell="1" allowOverlap="1" wp14:anchorId="4B62BD5D" wp14:editId="67865893">
+            <wp:simplePos x="0" y="0"/>
+            <wp:positionH relativeFrom="margin">
+              <wp:align>center</wp:align>
+            </wp:positionH>
+            <wp:positionV relativeFrom="paragraph">
+              <wp:posOffset>251460</wp:posOffset>
+            </wp:positionV>
+            <wp:extent cx="523875" cy="485775"/>
+            <wp:effectExtent l="0" t="0" r="9525" b="9525"/>
+            <wp:wrapNone/>
+            <wp:docPr id="3" name="Picture 3" descr="Diagram&#10;&#10;Description automatically generated with medium confidence"/>
+            <wp:cNvGraphicFramePr>
+              <a:graphicFrameLocks xmlns:a="http://schemas.openxmlformats.org/drawingml/2006/main" noChangeAspect="1"/>
+            </wp:cNvGraphicFramePr>
+            <a:graphic xmlns:a="http://schemas.openxmlformats.org/drawingml/2006/main">
+              <a:graphicData uri="http://schemas.openxmlformats.org/drawingml/2006/picture">
+                <pic:pic xmlns:pic="http://schemas.openxmlformats.org/drawingml/2006/picture">
+                  <pic:nvPicPr>
+                    <pic:cNvPr id="3" name="Picture 3" descr="Diagram&#10;&#10;Description automatically generated with medium confidence"/>
+                    <pic:cNvPicPr/>
+                  </pic:nvPicPr>
+                  <pic:blipFill>
+                    <a:blip r:embed="rId7">
+                      <a:extLst>
+                        <a:ext uri="{28A0092B-C50C-407E-A947-70E740481C1C}">
+                          <a14:useLocalDpi xmlns:a14="http://schemas.microsoft.com/office/drawing/2010/main" val="0"/>
+                        </a:ext>
+                      </a:extLst>
+                    </a:blip>
+                    <a:stretch>
+                      <a:fillRect/>
+                    </a:stretch>
+                  </pic:blipFill>
+                  <pic:spPr>
+                    <a:xfrm>
+                      <a:off x="0" y="0"/>
+                      <a:ext cx="523875" cy="485775"/>
+                    </a:xfrm>
+                    <a:prstGeom prst="rect">
+                      <a:avLst/>
+                    </a:prstGeom>
+                  </pic:spPr>
+                </pic:pic>
+              </a:graphicData>
+            </a:graphic>
+          </wp:anchor>
+        </w:drawing>
+      </w:r>
+      <w:r>
+        <w:rPr>
+          <w:lang w:val="en-US"/>
+        </w:rPr>
+        <w:t xml:space="preserve">Slow – a lot of </w:t>
+      </w:r>
+      <w:proofErr w:type="gramStart"/>
+      <w:r>
+        <w:rPr>
+          <w:lang w:val="en-US"/>
+        </w:rPr>
+        <w:t>HP</w:t>
+      </w:r>
+      <w:proofErr w:type="gramEnd"/>
+      <w:r>
+        <w:rPr>
+          <w:lang w:val="en-US"/>
+        </w:rPr>
+        <w:t>, slow movement speed, a lot of credits</w:t>
+      </w:r>
+    </w:p>
+    <w:p>
+      <w:pPr>
+        <w:rPr>
+          <w:lang w:val="en-US"/>
+        </w:rPr>
+      </w:pPr>
+    </w:p>
+    <w:p>
+      <w:pPr>
+        <w:rPr>
+          <w:lang w:val="en-US"/>
+        </w:rPr>
+      </w:pPr>
     </w:p>
     <w:p>
       <w:pPr>
@@ -400,6 +850,75 @@
     </w:p>
     <w:p>
       <w:pPr>
+        <w:ind w:left="1800"/>
+        <w:rPr>
+          <w:lang w:val="en-US"/>
+        </w:rPr>
+      </w:pPr>
+      <w:r>
+        <w:rPr>
+          <w:noProof/>
+        </w:rPr>
+        <w:drawing>
+          <wp:anchor distT="0" distB="0" distL="114300" distR="114300" simplePos="0" relativeHeight="251660288" behindDoc="1" locked="0" layoutInCell="1" allowOverlap="1" wp14:anchorId="48ABE101" wp14:editId="1254A2FA">
+            <wp:simplePos x="0" y="0"/>
+            <wp:positionH relativeFrom="margin">
+              <wp:align>center</wp:align>
+            </wp:positionH>
+            <wp:positionV relativeFrom="paragraph">
+              <wp:posOffset>5080</wp:posOffset>
+            </wp:positionV>
+            <wp:extent cx="485775" cy="466725"/>
+            <wp:effectExtent l="0" t="0" r="9525" b="9525"/>
+            <wp:wrapNone/>
+            <wp:docPr id="1" name="Picture 1"/>
+            <wp:cNvGraphicFramePr>
+              <a:graphicFrameLocks xmlns:a="http://schemas.openxmlformats.org/drawingml/2006/main" noChangeAspect="1"/>
+            </wp:cNvGraphicFramePr>
+            <a:graphic xmlns:a="http://schemas.openxmlformats.org/drawingml/2006/main">
+              <a:graphicData uri="http://schemas.openxmlformats.org/drawingml/2006/picture">
+                <pic:pic xmlns:pic="http://schemas.openxmlformats.org/drawingml/2006/picture">
+                  <pic:nvPicPr>
+                    <pic:cNvPr id="1" name=""/>
+                    <pic:cNvPicPr/>
+                  </pic:nvPicPr>
+                  <pic:blipFill>
+                    <a:blip r:embed="rId8">
+                      <a:extLst>
+                        <a:ext uri="{28A0092B-C50C-407E-A947-70E740481C1C}">
+                          <a14:useLocalDpi xmlns:a14="http://schemas.microsoft.com/office/drawing/2010/main" val="0"/>
+                        </a:ext>
+                      </a:extLst>
+                    </a:blip>
+                    <a:stretch>
+                      <a:fillRect/>
+                    </a:stretch>
+                  </pic:blipFill>
+                  <pic:spPr>
+                    <a:xfrm>
+                      <a:off x="0" y="0"/>
+                      <a:ext cx="485775" cy="466725"/>
+                    </a:xfrm>
+                    <a:prstGeom prst="rect">
+                      <a:avLst/>
+                    </a:prstGeom>
+                  </pic:spPr>
+                </pic:pic>
+              </a:graphicData>
+            </a:graphic>
+          </wp:anchor>
+        </w:drawing>
+      </w:r>
+    </w:p>
+    <w:p>
+      <w:pPr>
+        <w:rPr>
+          <w:lang w:val="en-US"/>
+        </w:rPr>
+      </w:pPr>
+    </w:p>
+    <w:p>
+      <w:pPr>
         <w:pStyle w:val="ListParagraph"/>
         <w:numPr>
           <w:ilvl w:val="2"/>
@@ -433,6 +952,864 @@
         </w:rPr>
         <w:t>ment speed, not a lot of credits</w:t>
       </w:r>
+    </w:p>
+    <w:p>
+      <w:pPr>
+        <w:rPr>
+          <w:lang w:val="en-US"/>
+        </w:rPr>
+      </w:pPr>
+      <w:r>
+        <w:rPr>
+          <w:noProof/>
+        </w:rPr>
+        <w:drawing>
+          <wp:anchor distT="0" distB="0" distL="114300" distR="114300" simplePos="0" relativeHeight="251662336" behindDoc="1" locked="0" layoutInCell="1" allowOverlap="1" wp14:anchorId="66832EA0" wp14:editId="7AFDA7E2">
+            <wp:simplePos x="0" y="0"/>
+            <wp:positionH relativeFrom="margin">
+              <wp:align>center</wp:align>
+            </wp:positionH>
+            <wp:positionV relativeFrom="paragraph">
+              <wp:posOffset>17145</wp:posOffset>
+            </wp:positionV>
+            <wp:extent cx="476250" cy="504825"/>
+            <wp:effectExtent l="0" t="0" r="0" b="9525"/>
+            <wp:wrapNone/>
+            <wp:docPr id="5" name="Picture 5" descr="A picture containing shoji, building&#10;&#10;Description automatically generated"/>
+            <wp:cNvGraphicFramePr>
+              <a:graphicFrameLocks xmlns:a="http://schemas.openxmlformats.org/drawingml/2006/main" noChangeAspect="1"/>
+            </wp:cNvGraphicFramePr>
+            <a:graphic xmlns:a="http://schemas.openxmlformats.org/drawingml/2006/main">
+              <a:graphicData uri="http://schemas.openxmlformats.org/drawingml/2006/picture">
+                <pic:pic xmlns:pic="http://schemas.openxmlformats.org/drawingml/2006/picture">
+                  <pic:nvPicPr>
+                    <pic:cNvPr id="5" name="Picture 5" descr="A picture containing shoji, building&#10;&#10;Description automatically generated"/>
+                    <pic:cNvPicPr/>
+                  </pic:nvPicPr>
+                  <pic:blipFill>
+                    <a:blip r:embed="rId9">
+                      <a:extLst>
+                        <a:ext uri="{28A0092B-C50C-407E-A947-70E740481C1C}">
+                          <a14:useLocalDpi xmlns:a14="http://schemas.microsoft.com/office/drawing/2010/main" val="0"/>
+                        </a:ext>
+                      </a:extLst>
+                    </a:blip>
+                    <a:stretch>
+                      <a:fillRect/>
+                    </a:stretch>
+                  </pic:blipFill>
+                  <pic:spPr>
+                    <a:xfrm>
+                      <a:off x="0" y="0"/>
+                      <a:ext cx="476250" cy="504825"/>
+                    </a:xfrm>
+                    <a:prstGeom prst="rect">
+                      <a:avLst/>
+                    </a:prstGeom>
+                  </pic:spPr>
+                </pic:pic>
+              </a:graphicData>
+            </a:graphic>
+          </wp:anchor>
+        </w:drawing>
+      </w:r>
+    </w:p>
+    <w:p>
+      <w:pPr>
+        <w:rPr>
+          <w:lang w:val="en-US"/>
+        </w:rPr>
+      </w:pPr>
+    </w:p>
+    <w:p>
+      <w:pPr>
+        <w:pStyle w:val="ListParagraph"/>
+        <w:numPr>
+          <w:ilvl w:val="2"/>
+          <w:numId w:val="2"/>
+        </w:numPr>
+        <w:rPr>
+          <w:lang w:val="en-US"/>
+        </w:rPr>
+      </w:pPr>
+      <w:r>
+        <w:rPr>
+          <w:lang w:val="en-US"/>
+        </w:rPr>
+        <w:t xml:space="preserve">Immune </w:t>
+      </w:r>
+      <w:r>
+        <w:rPr>
+          <w:lang w:val="en-US"/>
+        </w:rPr>
+        <w:sym w:font="Wingdings" w:char="F0E0"/>
+      </w:r>
+      <w:r>
+        <w:rPr>
+          <w:lang w:val="en-US"/>
+        </w:rPr>
+        <w:t xml:space="preserve"> average HP, immune to turret fire – </w:t>
+      </w:r>
+      <w:r>
+        <w:rPr>
+          <w:lang w:val="en-US"/>
+        </w:rPr>
+        <w:t>must</w:t>
+      </w:r>
+      <w:r>
+        <w:rPr>
+          <w:lang w:val="en-US"/>
+        </w:rPr>
+        <w:t xml:space="preserve"> be killed by the player</w:t>
+      </w:r>
+    </w:p>
+    <w:p>
+      <w:pPr>
+        <w:pStyle w:val="ListParagraph"/>
+        <w:ind w:left="2160"/>
+        <w:rPr>
+          <w:lang w:val="en-US"/>
+        </w:rPr>
+      </w:pPr>
+      <w:r>
+        <w:rPr>
+          <w:noProof/>
+        </w:rPr>
+        <w:drawing>
+          <wp:anchor distT="0" distB="0" distL="114300" distR="114300" simplePos="0" relativeHeight="251665408" behindDoc="1" locked="0" layoutInCell="1" allowOverlap="1" wp14:anchorId="6D2A370C" wp14:editId="7B1CAFF9">
+            <wp:simplePos x="0" y="0"/>
+            <wp:positionH relativeFrom="margin">
+              <wp:align>center</wp:align>
+            </wp:positionH>
+            <wp:positionV relativeFrom="paragraph">
+              <wp:posOffset>6985</wp:posOffset>
+            </wp:positionV>
+            <wp:extent cx="581025" cy="542925"/>
+            <wp:effectExtent l="0" t="0" r="9525" b="9525"/>
+            <wp:wrapNone/>
+            <wp:docPr id="8" name="Picture 8" descr="A picture containing shoji, building&#10;&#10;Description automatically generated"/>
+            <wp:cNvGraphicFramePr>
+              <a:graphicFrameLocks xmlns:a="http://schemas.openxmlformats.org/drawingml/2006/main" noChangeAspect="1"/>
+            </wp:cNvGraphicFramePr>
+            <a:graphic xmlns:a="http://schemas.openxmlformats.org/drawingml/2006/main">
+              <a:graphicData uri="http://schemas.openxmlformats.org/drawingml/2006/picture">
+                <pic:pic xmlns:pic="http://schemas.openxmlformats.org/drawingml/2006/picture">
+                  <pic:nvPicPr>
+                    <pic:cNvPr id="8" name="Picture 8" descr="A picture containing shoji, building&#10;&#10;Description automatically generated"/>
+                    <pic:cNvPicPr/>
+                  </pic:nvPicPr>
+                  <pic:blipFill>
+                    <a:blip r:embed="rId10">
+                      <a:extLst>
+                        <a:ext uri="{28A0092B-C50C-407E-A947-70E740481C1C}">
+                          <a14:useLocalDpi xmlns:a14="http://schemas.microsoft.com/office/drawing/2010/main" val="0"/>
+                        </a:ext>
+                      </a:extLst>
+                    </a:blip>
+                    <a:stretch>
+                      <a:fillRect/>
+                    </a:stretch>
+                  </pic:blipFill>
+                  <pic:spPr>
+                    <a:xfrm>
+                      <a:off x="0" y="0"/>
+                      <a:ext cx="581025" cy="542925"/>
+                    </a:xfrm>
+                    <a:prstGeom prst="rect">
+                      <a:avLst/>
+                    </a:prstGeom>
+                  </pic:spPr>
+                </pic:pic>
+              </a:graphicData>
+            </a:graphic>
+          </wp:anchor>
+        </w:drawing>
+      </w:r>
+    </w:p>
+    <w:p>
+      <w:pPr>
+        <w:pStyle w:val="ListParagraph"/>
+        <w:ind w:left="2160"/>
+        <w:rPr>
+          <w:lang w:val="en-US"/>
+        </w:rPr>
+      </w:pPr>
+    </w:p>
+    <w:p>
+      <w:pPr>
+        <w:pStyle w:val="ListParagraph"/>
+        <w:ind w:left="2160"/>
+        <w:rPr>
+          <w:lang w:val="en-US"/>
+        </w:rPr>
+      </w:pPr>
+    </w:p>
+    <w:p>
+      <w:pPr>
+        <w:pStyle w:val="ListParagraph"/>
+        <w:numPr>
+          <w:ilvl w:val="0"/>
+          <w:numId w:val="2"/>
+        </w:numPr>
+        <w:rPr>
+          <w:lang w:val="en-US"/>
+        </w:rPr>
+      </w:pPr>
+      <w:r>
+        <w:rPr>
+          <w:lang w:val="en-US"/>
+        </w:rPr>
+        <w:lastRenderedPageBreak/>
+        <w:t>Buildings</w:t>
+      </w:r>
+    </w:p>
+    <w:p>
+      <w:pPr>
+        <w:pStyle w:val="ListParagraph"/>
+        <w:numPr>
+          <w:ilvl w:val="1"/>
+          <w:numId w:val="2"/>
+        </w:numPr>
+        <w:rPr>
+          <w:lang w:val="en-US"/>
+        </w:rPr>
+      </w:pPr>
+      <w:r>
+        <w:rPr>
+          <w:lang w:val="en-US"/>
+        </w:rPr>
+        <w:t xml:space="preserve">Turret building </w:t>
+      </w:r>
+      <w:r>
+        <w:rPr>
+          <w:lang w:val="en-US"/>
+        </w:rPr>
+        <w:sym w:font="Wingdings" w:char="F0E0"/>
+      </w:r>
+      <w:r>
+        <w:rPr>
+          <w:lang w:val="en-US"/>
+        </w:rPr>
+        <w:t xml:space="preserve"> shoots at nearest enemy in range of the turret</w:t>
+      </w:r>
+    </w:p>
+    <w:p>
+      <w:pPr>
+        <w:pStyle w:val="ListParagraph"/>
+        <w:numPr>
+          <w:ilvl w:val="2"/>
+          <w:numId w:val="2"/>
+        </w:numPr>
+        <w:rPr>
+          <w:lang w:val="en-US"/>
+        </w:rPr>
+      </w:pPr>
+      <w:r>
+        <w:rPr>
+          <w:lang w:val="en-US"/>
+        </w:rPr>
+        <w:t>Cost: 200 credits</w:t>
+      </w:r>
+    </w:p>
+    <w:p>
+      <w:pPr>
+        <w:pStyle w:val="ListParagraph"/>
+        <w:numPr>
+          <w:ilvl w:val="2"/>
+          <w:numId w:val="2"/>
+        </w:numPr>
+        <w:rPr>
+          <w:lang w:val="en-US"/>
+        </w:rPr>
+      </w:pPr>
+      <w:proofErr w:type="spellStart"/>
+      <w:r>
+        <w:rPr>
+          <w:lang w:val="en-US"/>
+        </w:rPr>
+        <w:t>Despawn</w:t>
+      </w:r>
+      <w:proofErr w:type="spellEnd"/>
+      <w:r>
+        <w:rPr>
+          <w:lang w:val="en-US"/>
+        </w:rPr>
+        <w:t xml:space="preserve"> time: </w:t>
+      </w:r>
+      <w:r>
+        <w:rPr>
+          <w:lang w:val="en-US"/>
+        </w:rPr>
+        <w:t>90</w:t>
+      </w:r>
+      <w:r>
+        <w:rPr>
+          <w:lang w:val="en-US"/>
+        </w:rPr>
+        <w:t xml:space="preserve"> seconds</w:t>
+      </w:r>
+    </w:p>
+    <w:p>
+      <w:pPr>
+        <w:rPr>
+          <w:lang w:val="en-US"/>
+        </w:rPr>
+      </w:pPr>
+      <w:r>
+        <w:rPr>
+          <w:noProof/>
+        </w:rPr>
+        <w:drawing>
+          <wp:anchor distT="0" distB="0" distL="114300" distR="114300" simplePos="0" relativeHeight="251664384" behindDoc="1" locked="0" layoutInCell="1" allowOverlap="1" wp14:anchorId="1D8160A9" wp14:editId="7EB7C65D">
+            <wp:simplePos x="0" y="0"/>
+            <wp:positionH relativeFrom="margin">
+              <wp:align>center</wp:align>
+            </wp:positionH>
+            <wp:positionV relativeFrom="paragraph">
+              <wp:posOffset>9525</wp:posOffset>
+            </wp:positionV>
+            <wp:extent cx="542925" cy="504825"/>
+            <wp:effectExtent l="0" t="0" r="9525" b="9525"/>
+            <wp:wrapNone/>
+            <wp:docPr id="7" name="Picture 7" descr="Shape&#10;&#10;Description automatically generated with medium confidence"/>
+            <wp:cNvGraphicFramePr>
+              <a:graphicFrameLocks xmlns:a="http://schemas.openxmlformats.org/drawingml/2006/main" noChangeAspect="1"/>
+            </wp:cNvGraphicFramePr>
+            <a:graphic xmlns:a="http://schemas.openxmlformats.org/drawingml/2006/main">
+              <a:graphicData uri="http://schemas.openxmlformats.org/drawingml/2006/picture">
+                <pic:pic xmlns:pic="http://schemas.openxmlformats.org/drawingml/2006/picture">
+                  <pic:nvPicPr>
+                    <pic:cNvPr id="7" name="Picture 7" descr="Shape&#10;&#10;Description automatically generated with medium confidence"/>
+                    <pic:cNvPicPr/>
+                  </pic:nvPicPr>
+                  <pic:blipFill>
+                    <a:blip r:embed="rId11">
+                      <a:extLst>
+                        <a:ext uri="{28A0092B-C50C-407E-A947-70E740481C1C}">
+                          <a14:useLocalDpi xmlns:a14="http://schemas.microsoft.com/office/drawing/2010/main" val="0"/>
+                        </a:ext>
+                      </a:extLst>
+                    </a:blip>
+                    <a:stretch>
+                      <a:fillRect/>
+                    </a:stretch>
+                  </pic:blipFill>
+                  <pic:spPr>
+                    <a:xfrm>
+                      <a:off x="0" y="0"/>
+                      <a:ext cx="542925" cy="504825"/>
+                    </a:xfrm>
+                    <a:prstGeom prst="rect">
+                      <a:avLst/>
+                    </a:prstGeom>
+                  </pic:spPr>
+                </pic:pic>
+              </a:graphicData>
+            </a:graphic>
+          </wp:anchor>
+        </w:drawing>
+      </w:r>
+    </w:p>
+    <w:p>
+      <w:pPr>
+        <w:rPr>
+          <w:lang w:val="en-US"/>
+        </w:rPr>
+      </w:pPr>
+    </w:p>
+    <w:p>
+      <w:pPr>
+        <w:pStyle w:val="ListParagraph"/>
+        <w:numPr>
+          <w:ilvl w:val="1"/>
+          <w:numId w:val="2"/>
+        </w:numPr>
+        <w:rPr>
+          <w:lang w:val="en-US"/>
+        </w:rPr>
+      </w:pPr>
+      <w:r>
+        <w:rPr>
+          <w:lang w:val="en-US"/>
+        </w:rPr>
+        <w:t xml:space="preserve">Slow building </w:t>
+      </w:r>
+      <w:r>
+        <w:rPr>
+          <w:lang w:val="en-US"/>
+        </w:rPr>
+        <w:sym w:font="Wingdings" w:char="F0E0"/>
+      </w:r>
+      <w:r>
+        <w:rPr>
+          <w:lang w:val="en-US"/>
+        </w:rPr>
+        <w:t xml:space="preserve"> slows enemies in a radius </w:t>
+      </w:r>
+    </w:p>
+    <w:p>
+      <w:pPr>
+        <w:pStyle w:val="ListParagraph"/>
+        <w:numPr>
+          <w:ilvl w:val="2"/>
+          <w:numId w:val="2"/>
+        </w:numPr>
+        <w:rPr>
+          <w:lang w:val="en-US"/>
+        </w:rPr>
+      </w:pPr>
+      <w:r>
+        <w:rPr>
+          <w:lang w:val="en-US"/>
+        </w:rPr>
+        <w:t>Cost: 150 credits</w:t>
+      </w:r>
+    </w:p>
+    <w:p>
+      <w:pPr>
+        <w:pStyle w:val="ListParagraph"/>
+        <w:numPr>
+          <w:ilvl w:val="2"/>
+          <w:numId w:val="2"/>
+        </w:numPr>
+        <w:rPr>
+          <w:lang w:val="en-US"/>
+        </w:rPr>
+      </w:pPr>
+      <w:proofErr w:type="spellStart"/>
+      <w:r>
+        <w:rPr>
+          <w:lang w:val="en-US"/>
+        </w:rPr>
+        <w:t>Despawn</w:t>
+      </w:r>
+      <w:proofErr w:type="spellEnd"/>
+      <w:r>
+        <w:rPr>
+          <w:lang w:val="en-US"/>
+        </w:rPr>
+        <w:t xml:space="preserve"> time: </w:t>
+      </w:r>
+      <w:r>
+        <w:rPr>
+          <w:lang w:val="en-US"/>
+        </w:rPr>
+        <w:t>45</w:t>
+      </w:r>
+      <w:r>
+        <w:rPr>
+          <w:lang w:val="en-US"/>
+        </w:rPr>
+        <w:t xml:space="preserve"> seconds</w:t>
+      </w:r>
+    </w:p>
+    <w:p>
+      <w:pPr>
+        <w:pStyle w:val="ListParagraph"/>
+        <w:ind w:left="1440"/>
+        <w:rPr>
+          <w:lang w:val="en-US"/>
+        </w:rPr>
+      </w:pPr>
+      <w:r>
+        <w:rPr>
+          <w:noProof/>
+        </w:rPr>
+        <w:drawing>
+          <wp:anchor distT="0" distB="0" distL="114300" distR="114300" simplePos="0" relativeHeight="251666432" behindDoc="1" locked="0" layoutInCell="1" allowOverlap="1" wp14:anchorId="401E4035" wp14:editId="25A8DE3D">
+            <wp:simplePos x="0" y="0"/>
+            <wp:positionH relativeFrom="margin">
+              <wp:align>center</wp:align>
+            </wp:positionH>
+            <wp:positionV relativeFrom="paragraph">
+              <wp:posOffset>10795</wp:posOffset>
+            </wp:positionV>
+            <wp:extent cx="1962150" cy="1933575"/>
+            <wp:effectExtent l="0" t="0" r="0" b="9525"/>
+            <wp:wrapNone/>
+            <wp:docPr id="9" name="Picture 9" descr="A picture containing shape&#10;&#10;Description automatically generated"/>
+            <wp:cNvGraphicFramePr>
+              <a:graphicFrameLocks xmlns:a="http://schemas.openxmlformats.org/drawingml/2006/main" noChangeAspect="1"/>
+            </wp:cNvGraphicFramePr>
+            <a:graphic xmlns:a="http://schemas.openxmlformats.org/drawingml/2006/main">
+              <a:graphicData uri="http://schemas.openxmlformats.org/drawingml/2006/picture">
+                <pic:pic xmlns:pic="http://schemas.openxmlformats.org/drawingml/2006/picture">
+                  <pic:nvPicPr>
+                    <pic:cNvPr id="9" name="Picture 9" descr="A picture containing shape&#10;&#10;Description automatically generated"/>
+                    <pic:cNvPicPr/>
+                  </pic:nvPicPr>
+                  <pic:blipFill>
+                    <a:blip r:embed="rId12">
+                      <a:extLst>
+                        <a:ext uri="{28A0092B-C50C-407E-A947-70E740481C1C}">
+                          <a14:useLocalDpi xmlns:a14="http://schemas.microsoft.com/office/drawing/2010/main" val="0"/>
+                        </a:ext>
+                      </a:extLst>
+                    </a:blip>
+                    <a:stretch>
+                      <a:fillRect/>
+                    </a:stretch>
+                  </pic:blipFill>
+                  <pic:spPr>
+                    <a:xfrm>
+                      <a:off x="0" y="0"/>
+                      <a:ext cx="1962150" cy="1933575"/>
+                    </a:xfrm>
+                    <a:prstGeom prst="rect">
+                      <a:avLst/>
+                    </a:prstGeom>
+                  </pic:spPr>
+                </pic:pic>
+              </a:graphicData>
+            </a:graphic>
+          </wp:anchor>
+        </w:drawing>
+      </w:r>
+    </w:p>
+    <w:p>
+      <w:pPr>
+        <w:pStyle w:val="ListParagraph"/>
+        <w:ind w:left="1440"/>
+        <w:rPr>
+          <w:lang w:val="en-US"/>
+        </w:rPr>
+      </w:pPr>
+    </w:p>
+    <w:p>
+      <w:pPr>
+        <w:pStyle w:val="ListParagraph"/>
+        <w:ind w:left="1440"/>
+        <w:rPr>
+          <w:lang w:val="en-US"/>
+        </w:rPr>
+      </w:pPr>
+    </w:p>
+    <w:p>
+      <w:pPr>
+        <w:pStyle w:val="ListParagraph"/>
+        <w:ind w:left="1440"/>
+        <w:rPr>
+          <w:lang w:val="en-US"/>
+        </w:rPr>
+      </w:pPr>
+    </w:p>
+    <w:p>
+      <w:pPr>
+        <w:pStyle w:val="ListParagraph"/>
+        <w:ind w:left="1440"/>
+        <w:rPr>
+          <w:lang w:val="en-US"/>
+        </w:rPr>
+      </w:pPr>
+    </w:p>
+    <w:p>
+      <w:pPr>
+        <w:pStyle w:val="ListParagraph"/>
+        <w:ind w:left="1440"/>
+        <w:rPr>
+          <w:lang w:val="en-US"/>
+        </w:rPr>
+      </w:pPr>
+    </w:p>
+    <w:p>
+      <w:pPr>
+        <w:pStyle w:val="ListParagraph"/>
+        <w:ind w:left="1440"/>
+        <w:rPr>
+          <w:lang w:val="en-US"/>
+        </w:rPr>
+      </w:pPr>
+    </w:p>
+    <w:p>
+      <w:pPr>
+        <w:pStyle w:val="ListParagraph"/>
+        <w:ind w:left="1440"/>
+        <w:rPr>
+          <w:lang w:val="en-US"/>
+        </w:rPr>
+      </w:pPr>
+    </w:p>
+    <w:p>
+      <w:pPr>
+        <w:pStyle w:val="ListParagraph"/>
+        <w:ind w:left="1440"/>
+        <w:rPr>
+          <w:lang w:val="en-US"/>
+        </w:rPr>
+      </w:pPr>
+    </w:p>
+    <w:p>
+      <w:pPr>
+        <w:pStyle w:val="ListParagraph"/>
+        <w:numPr>
+          <w:ilvl w:val="0"/>
+          <w:numId w:val="2"/>
+        </w:numPr>
+        <w:rPr>
+          <w:lang w:val="en-US"/>
+        </w:rPr>
+      </w:pPr>
+      <w:r>
+        <w:rPr>
+          <w:lang w:val="en-US"/>
+        </w:rPr>
+        <w:t>Bullets</w:t>
+      </w:r>
+    </w:p>
+    <w:p>
+      <w:pPr>
+        <w:pStyle w:val="ListParagraph"/>
+        <w:numPr>
+          <w:ilvl w:val="1"/>
+          <w:numId w:val="2"/>
+        </w:numPr>
+        <w:rPr>
+          <w:lang w:val="en-US"/>
+        </w:rPr>
+      </w:pPr>
+      <w:r>
+        <w:rPr>
+          <w:lang w:val="en-US"/>
+        </w:rPr>
+        <w:t xml:space="preserve">Regular bullets </w:t>
+      </w:r>
+      <w:r>
+        <w:rPr>
+          <w:lang w:val="en-US"/>
+        </w:rPr>
+        <w:sym w:font="Wingdings" w:char="F0E0"/>
+      </w:r>
+      <w:r>
+        <w:rPr>
+          <w:lang w:val="en-US"/>
+        </w:rPr>
+        <w:t xml:space="preserve"> shot by Player using left click, shot by turrets</w:t>
+      </w:r>
+    </w:p>
+    <w:p>
+      <w:pPr>
+        <w:pStyle w:val="ListParagraph"/>
+        <w:numPr>
+          <w:ilvl w:val="1"/>
+          <w:numId w:val="2"/>
+        </w:numPr>
+        <w:rPr>
+          <w:lang w:val="en-US"/>
+        </w:rPr>
+      </w:pPr>
+      <w:r>
+        <w:rPr>
+          <w:lang w:val="en-US"/>
+        </w:rPr>
+        <w:t xml:space="preserve">HBG bullets </w:t>
+      </w:r>
+      <w:r>
+        <w:rPr>
+          <w:lang w:val="en-US"/>
+        </w:rPr>
+        <w:t xml:space="preserve">(green) </w:t>
+      </w:r>
+      <w:r>
+        <w:rPr>
+          <w:lang w:val="en-US"/>
+        </w:rPr>
+        <w:sym w:font="Wingdings" w:char="F0E0"/>
+      </w:r>
+      <w:r>
+        <w:rPr>
+          <w:lang w:val="en-US"/>
+        </w:rPr>
+        <w:t xml:space="preserve"> spawn randomly around the map, shot by player using right-click, destroys enemies around</w:t>
+      </w:r>
+    </w:p>
+    <w:p>
+      <w:pPr>
+        <w:pStyle w:val="ListParagraph"/>
+        <w:ind w:left="1440"/>
+        <w:rPr>
+          <w:lang w:val="en-US"/>
+        </w:rPr>
+      </w:pPr>
+      <w:r>
+        <w:rPr>
+          <w:noProof/>
+        </w:rPr>
+        <w:drawing>
+          <wp:anchor distT="0" distB="0" distL="114300" distR="114300" simplePos="0" relativeHeight="251667456" behindDoc="1" locked="0" layoutInCell="1" allowOverlap="1" wp14:anchorId="7ACD58BC" wp14:editId="5726AE12">
+            <wp:simplePos x="0" y="0"/>
+            <wp:positionH relativeFrom="margin">
+              <wp:align>right</wp:align>
+            </wp:positionH>
+            <wp:positionV relativeFrom="paragraph">
+              <wp:posOffset>4445</wp:posOffset>
+            </wp:positionV>
+            <wp:extent cx="3124200" cy="2038350"/>
+            <wp:effectExtent l="0" t="0" r="0" b="0"/>
+            <wp:wrapNone/>
+            <wp:docPr id="12" name="Picture 12" descr="Chart, scatter chart&#10;&#10;Description automatically generated"/>
+            <wp:cNvGraphicFramePr>
+              <a:graphicFrameLocks xmlns:a="http://schemas.openxmlformats.org/drawingml/2006/main" noChangeAspect="1"/>
+            </wp:cNvGraphicFramePr>
+            <a:graphic xmlns:a="http://schemas.openxmlformats.org/drawingml/2006/main">
+              <a:graphicData uri="http://schemas.openxmlformats.org/drawingml/2006/picture">
+                <pic:pic xmlns:pic="http://schemas.openxmlformats.org/drawingml/2006/picture">
+                  <pic:nvPicPr>
+                    <pic:cNvPr id="12" name="Picture 12" descr="Chart, scatter chart&#10;&#10;Description automatically generated"/>
+                    <pic:cNvPicPr/>
+                  </pic:nvPicPr>
+                  <pic:blipFill>
+                    <a:blip r:embed="rId13">
+                      <a:extLst>
+                        <a:ext uri="{28A0092B-C50C-407E-A947-70E740481C1C}">
+                          <a14:useLocalDpi xmlns:a14="http://schemas.microsoft.com/office/drawing/2010/main" val="0"/>
+                        </a:ext>
+                      </a:extLst>
+                    </a:blip>
+                    <a:stretch>
+                      <a:fillRect/>
+                    </a:stretch>
+                  </pic:blipFill>
+                  <pic:spPr>
+                    <a:xfrm>
+                      <a:off x="0" y="0"/>
+                      <a:ext cx="3124200" cy="2038350"/>
+                    </a:xfrm>
+                    <a:prstGeom prst="rect">
+                      <a:avLst/>
+                    </a:prstGeom>
+                  </pic:spPr>
+                </pic:pic>
+              </a:graphicData>
+            </a:graphic>
+          </wp:anchor>
+        </w:drawing>
+      </w:r>
+    </w:p>
+    <w:p>
+      <w:pPr>
+        <w:pStyle w:val="ListParagraph"/>
+        <w:ind w:left="1440"/>
+        <w:rPr>
+          <w:lang w:val="en-US"/>
+        </w:rPr>
+      </w:pPr>
+    </w:p>
+    <w:p>
+      <w:pPr>
+        <w:pStyle w:val="ListParagraph"/>
+        <w:ind w:left="1440"/>
+        <w:rPr>
+          <w:lang w:val="en-US"/>
+        </w:rPr>
+      </w:pPr>
+      <w:r>
+        <w:rPr>
+          <w:noProof/>
+        </w:rPr>
+        <w:drawing>
+          <wp:anchor distT="0" distB="0" distL="114300" distR="114300" simplePos="0" relativeHeight="251668480" behindDoc="1" locked="0" layoutInCell="1" allowOverlap="1" wp14:anchorId="3508D8AA" wp14:editId="6DA32615">
+            <wp:simplePos x="0" y="0"/>
+            <wp:positionH relativeFrom="column">
+              <wp:posOffset>1281430</wp:posOffset>
+            </wp:positionH>
+            <wp:positionV relativeFrom="paragraph">
+              <wp:posOffset>7620</wp:posOffset>
+            </wp:positionV>
+            <wp:extent cx="523875" cy="447675"/>
+            <wp:effectExtent l="0" t="0" r="9525" b="9525"/>
+            <wp:wrapNone/>
+            <wp:docPr id="11" name="Picture 11"/>
+            <wp:cNvGraphicFramePr>
+              <a:graphicFrameLocks xmlns:a="http://schemas.openxmlformats.org/drawingml/2006/main" noChangeAspect="1"/>
+            </wp:cNvGraphicFramePr>
+            <a:graphic xmlns:a="http://schemas.openxmlformats.org/drawingml/2006/main">
+              <a:graphicData uri="http://schemas.openxmlformats.org/drawingml/2006/picture">
+                <pic:pic xmlns:pic="http://schemas.openxmlformats.org/drawingml/2006/picture">
+                  <pic:nvPicPr>
+                    <pic:cNvPr id="1" name=""/>
+                    <pic:cNvPicPr/>
+                  </pic:nvPicPr>
+                  <pic:blipFill>
+                    <a:blip r:embed="rId14">
+                      <a:extLst>
+                        <a:ext uri="{28A0092B-C50C-407E-A947-70E740481C1C}">
+                          <a14:useLocalDpi xmlns:a14="http://schemas.microsoft.com/office/drawing/2010/main" val="0"/>
+                        </a:ext>
+                      </a:extLst>
+                    </a:blip>
+                    <a:stretch>
+                      <a:fillRect/>
+                    </a:stretch>
+                  </pic:blipFill>
+                  <pic:spPr>
+                    <a:xfrm>
+                      <a:off x="0" y="0"/>
+                      <a:ext cx="523875" cy="447675"/>
+                    </a:xfrm>
+                    <a:prstGeom prst="rect">
+                      <a:avLst/>
+                    </a:prstGeom>
+                  </pic:spPr>
+                </pic:pic>
+              </a:graphicData>
+            </a:graphic>
+          </wp:anchor>
+        </w:drawing>
+      </w:r>
+    </w:p>
+    <w:p>
+      <w:pPr>
+        <w:pStyle w:val="ListParagraph"/>
+        <w:ind w:left="1440"/>
+        <w:rPr>
+          <w:lang w:val="en-US"/>
+        </w:rPr>
+      </w:pPr>
+    </w:p>
+    <w:p>
+      <w:pPr>
+        <w:pStyle w:val="ListParagraph"/>
+        <w:ind w:left="1440"/>
+        <w:rPr>
+          <w:lang w:val="en-US"/>
+        </w:rPr>
+      </w:pPr>
+    </w:p>
+    <w:p>
+      <w:pPr>
+        <w:pStyle w:val="ListParagraph"/>
+        <w:ind w:left="1440"/>
+        <w:rPr>
+          <w:lang w:val="en-US"/>
+        </w:rPr>
+      </w:pPr>
+    </w:p>
+    <w:p>
+      <w:pPr>
+        <w:pStyle w:val="ListParagraph"/>
+        <w:ind w:left="1440"/>
+        <w:rPr>
+          <w:lang w:val="en-US"/>
+        </w:rPr>
+      </w:pPr>
+    </w:p>
+    <w:p>
+      <w:pPr>
+        <w:pStyle w:val="ListParagraph"/>
+        <w:ind w:left="1440"/>
+        <w:rPr>
+          <w:lang w:val="en-US"/>
+        </w:rPr>
+      </w:pPr>
+    </w:p>
+    <w:p>
+      <w:pPr>
+        <w:pStyle w:val="ListParagraph"/>
+        <w:ind w:left="1440"/>
+        <w:rPr>
+          <w:lang w:val="en-US"/>
+        </w:rPr>
+      </w:pPr>
     </w:p>
     <w:p>
       <w:pPr>
@@ -531,7 +1908,7 @@
                     </pic:cNvPicPr>
                   </pic:nvPicPr>
                   <pic:blipFill>
-                    <a:blip r:embed="rId5">
+                    <a:blip r:embed="rId15">
                       <a:extLst>
                         <a:ext uri="{28A0092B-C50C-407E-A947-70E740481C1C}">
                           <a14:useLocalDpi xmlns:a14="http://schemas.microsoft.com/office/drawing/2010/main" val="0"/>
@@ -579,20 +1956,6 @@
     </w:p>
     <w:p>
       <w:pPr>
-        <w:rPr>
-          <w:lang w:val="en-US"/>
-        </w:rPr>
-      </w:pPr>
-    </w:p>
-    <w:p>
-      <w:pPr>
-        <w:rPr>
-          <w:lang w:val="en-US"/>
-        </w:rPr>
-      </w:pPr>
-    </w:p>
-    <w:p>
-      <w:pPr>
         <w:pStyle w:val="ListParagraph"/>
         <w:numPr>
           <w:ilvl w:val="0"/>
@@ -604,17 +1967,54 @@
       </w:pPr>
       <w:r>
         <w:rPr>
+          <w:lang w:val="en-US"/>
+        </w:rPr>
+        <w:lastRenderedPageBreak/>
+        <w:t>Building</w:t>
+      </w:r>
+    </w:p>
+    <w:p>
+      <w:pPr>
+        <w:pStyle w:val="ListParagraph"/>
+        <w:numPr>
+          <w:ilvl w:val="2"/>
+          <w:numId w:val="3"/>
+        </w:numPr>
+        <w:rPr>
+          <w:lang w:val="en-US"/>
+        </w:rPr>
+      </w:pPr>
+      <w:r>
+        <w:rPr>
+          <w:lang w:val="en-US"/>
+        </w:rPr>
+        <w:t>Player can spend credits earned from defeating monsters to build towers</w:t>
+      </w:r>
+    </w:p>
+    <w:p>
+      <w:pPr>
+        <w:pStyle w:val="ListParagraph"/>
+        <w:numPr>
+          <w:ilvl w:val="2"/>
+          <w:numId w:val="3"/>
+        </w:numPr>
+        <w:rPr>
+          <w:lang w:val="en-US"/>
+        </w:rPr>
+      </w:pPr>
+      <w:r>
+        <w:rPr>
           <w:noProof/>
           <w:lang w:val="en-US"/>
         </w:rPr>
         <w:drawing>
-          <wp:anchor distT="0" distB="0" distL="114300" distR="114300" simplePos="0" relativeHeight="251658240" behindDoc="1" locked="0" layoutInCell="1" allowOverlap="1" wp14:anchorId="65E0DCE5" wp14:editId="31F85128">
+          <wp:anchor distT="0" distB="0" distL="114300" distR="114300" simplePos="0" relativeHeight="251658240" behindDoc="1" locked="0" layoutInCell="1" allowOverlap="1" wp14:anchorId="65E0DCE5" wp14:editId="3B74CA44">
             <wp:simplePos x="0" y="0"/>
             <wp:positionH relativeFrom="column">
-              <wp:posOffset>-480695</wp:posOffset>
+              <wp:posOffset>-404495</wp:posOffset>
             </wp:positionH>
             <wp:positionV relativeFrom="paragraph">
-              <wp:posOffset>281305</wp:posOffset>
+              <wp:posOffset>233045</wp:posOffset>
             </wp:positionV>
             <wp:extent cx="2581275" cy="5153025"/>
             <wp:effectExtent l="0" t="0" r="9525" b="9525"/>
@@ -633,7 +2033,7 @@
                     </pic:cNvPicPr>
                   </pic:nvPicPr>
                   <pic:blipFill>
-                    <a:blip r:embed="rId6">
+                    <a:blip r:embed="rId16">
                       <a:extLst>
                         <a:ext uri="{28A0092B-C50C-407E-A947-70E740481C1C}">
                           <a14:useLocalDpi xmlns:a14="http://schemas.microsoft.com/office/drawing/2010/main" val="0"/>
@@ -668,7 +2068,7 @@
         <w:rPr>
           <w:lang w:val="en-US"/>
         </w:rPr>
-        <w:t>Building</w:t>
+        <w:t>Towers can be placed on any square if 3 base conditions are met</w:t>
       </w:r>
     </w:p>
     <w:p>
@@ -686,7 +2086,7 @@
         <w:rPr>
           <w:lang w:val="en-US"/>
         </w:rPr>
-        <w:t>Player can spend credits earned from defeating monsters to build towers</w:t>
+        <w:t>The square is not occupied</w:t>
       </w:r>
     </w:p>
     <w:p>
@@ -704,7 +2104,7 @@
         <w:rPr>
           <w:lang w:val="en-US"/>
         </w:rPr>
-        <w:t>2 types of towers</w:t>
+        <w:t xml:space="preserve">New building will not block path to the destination from spawn and for any Alien already spawned on the map </w:t>
       </w:r>
     </w:p>
     <w:p>
@@ -722,61 +2122,7 @@
         <w:rPr>
           <w:lang w:val="en-US"/>
         </w:rPr>
-        <w:t xml:space="preserve">Shooting tower </w:t>
-      </w:r>
-    </w:p>
-    <w:p>
-      <w:pPr>
-        <w:pStyle w:val="ListParagraph"/>
-        <w:numPr>
-          <w:ilvl w:val="5"/>
-          <w:numId w:val="3"/>
-        </w:numPr>
-        <w:rPr>
-          <w:lang w:val="en-US"/>
-        </w:rPr>
-      </w:pPr>
-      <w:r>
-        <w:rPr>
-          <w:lang w:val="en-US"/>
-        </w:rPr>
-        <w:t>100 credits</w:t>
-      </w:r>
-    </w:p>
-    <w:p>
-      <w:pPr>
-        <w:pStyle w:val="ListParagraph"/>
-        <w:numPr>
-          <w:ilvl w:val="5"/>
-          <w:numId w:val="3"/>
-        </w:numPr>
-        <w:rPr>
-          <w:lang w:val="en-US"/>
-        </w:rPr>
-      </w:pPr>
-      <w:r>
-        <w:rPr>
-          <w:lang w:val="en-US"/>
-        </w:rPr>
-        <w:t>Shoots enemies in range of the tower</w:t>
-      </w:r>
-    </w:p>
-    <w:p>
-      <w:pPr>
-        <w:pStyle w:val="ListParagraph"/>
-        <w:numPr>
-          <w:ilvl w:val="5"/>
-          <w:numId w:val="3"/>
-        </w:numPr>
-        <w:rPr>
-          <w:lang w:val="en-US"/>
-        </w:rPr>
-      </w:pPr>
-      <w:r>
-        <w:rPr>
-          <w:lang w:val="en-US"/>
-        </w:rPr>
-        <w:t>Disappears after 30 seconds</w:t>
+        <w:t>Whenever new building is about to be placed, routes are calculated for every existing alien and the spawn point, and they are updated</w:t>
       </w:r>
     </w:p>
     <w:p>
@@ -794,159 +2140,8 @@
         <w:rPr>
           <w:lang w:val="en-US"/>
         </w:rPr>
-        <w:t xml:space="preserve">Slowing tower </w:t>
-      </w:r>
-    </w:p>
-    <w:p>
-      <w:pPr>
-        <w:pStyle w:val="ListParagraph"/>
-        <w:numPr>
-          <w:ilvl w:val="5"/>
-          <w:numId w:val="3"/>
-        </w:numPr>
-        <w:rPr>
-          <w:lang w:val="en-US"/>
-        </w:rPr>
-      </w:pPr>
-      <w:r>
-        <w:rPr>
-          <w:lang w:val="en-US"/>
-        </w:rPr>
-        <w:t>50 credits</w:t>
-      </w:r>
-    </w:p>
-    <w:p>
-      <w:pPr>
-        <w:pStyle w:val="ListParagraph"/>
-        <w:numPr>
-          <w:ilvl w:val="5"/>
-          <w:numId w:val="3"/>
-        </w:numPr>
-        <w:rPr>
-          <w:lang w:val="en-US"/>
-        </w:rPr>
-      </w:pPr>
-      <w:r>
-        <w:rPr>
-          <w:lang w:val="en-US"/>
-        </w:rPr>
-        <w:t>Slows enemies in range of the tower (stacking)</w:t>
-      </w:r>
-    </w:p>
-    <w:p>
-      <w:pPr>
-        <w:pStyle w:val="ListParagraph"/>
-        <w:numPr>
-          <w:ilvl w:val="5"/>
-          <w:numId w:val="3"/>
-        </w:numPr>
-        <w:rPr>
-          <w:lang w:val="en-US"/>
-        </w:rPr>
-      </w:pPr>
-      <w:r>
-        <w:rPr>
-          <w:lang w:val="en-US"/>
-        </w:rPr>
-        <w:t>Disappears after 10 seconds</w:t>
-      </w:r>
-    </w:p>
-    <w:p>
-      <w:pPr>
-        <w:pStyle w:val="ListParagraph"/>
-        <w:numPr>
-          <w:ilvl w:val="3"/>
-          <w:numId w:val="3"/>
-        </w:numPr>
-        <w:rPr>
-          <w:lang w:val="en-US"/>
-        </w:rPr>
-      </w:pPr>
-      <w:r>
-        <w:rPr>
-          <w:lang w:val="en-US"/>
-        </w:rPr>
-        <w:t>Towers can be placed on any square if 3 base conditions are met</w:t>
-      </w:r>
-    </w:p>
-    <w:p>
-      <w:pPr>
-        <w:pStyle w:val="ListParagraph"/>
-        <w:numPr>
-          <w:ilvl w:val="4"/>
-          <w:numId w:val="3"/>
-        </w:numPr>
-        <w:rPr>
-          <w:lang w:val="en-US"/>
-        </w:rPr>
-      </w:pPr>
-      <w:r>
-        <w:rPr>
-          <w:lang w:val="en-US"/>
-        </w:rPr>
-        <w:t>The square is not occupied</w:t>
-      </w:r>
-    </w:p>
-    <w:p>
-      <w:pPr>
-        <w:pStyle w:val="ListParagraph"/>
-        <w:numPr>
-          <w:ilvl w:val="4"/>
-          <w:numId w:val="3"/>
-        </w:numPr>
-        <w:rPr>
-          <w:lang w:val="en-US"/>
-        </w:rPr>
-      </w:pPr>
-      <w:r>
-        <w:rPr>
-          <w:lang w:val="en-US"/>
-        </w:rPr>
-        <w:t xml:space="preserve">New building will not block path to the destination from spawn and for any Alien already spawned on the map </w:t>
-      </w:r>
-    </w:p>
-    <w:p>
-      <w:pPr>
-        <w:pStyle w:val="ListParagraph"/>
-        <w:numPr>
-          <w:ilvl w:val="5"/>
-          <w:numId w:val="3"/>
-        </w:numPr>
-        <w:rPr>
-          <w:lang w:val="en-US"/>
-        </w:rPr>
-      </w:pPr>
-      <w:r>
-        <w:rPr>
-          <w:lang w:val="en-US"/>
-        </w:rPr>
-        <w:t>Whenever new building is about to be placed, routes are calculated for every existing alien and the spawn point, and they are updated</w:t>
-      </w:r>
-    </w:p>
-    <w:p>
-      <w:pPr>
-        <w:pStyle w:val="ListParagraph"/>
-        <w:numPr>
-          <w:ilvl w:val="4"/>
-          <w:numId w:val="3"/>
-        </w:numPr>
-        <w:rPr>
-          <w:lang w:val="en-US"/>
-        </w:rPr>
-      </w:pPr>
-      <w:r>
-        <w:rPr>
-          <w:lang w:val="en-US"/>
-        </w:rPr>
         <w:t>Player has enough credits</w:t>
       </w:r>
-    </w:p>
-    <w:p>
-      <w:pPr>
-        <w:rPr>
-          <w:lang w:val="en-US"/>
-        </w:rPr>
-      </w:pPr>
     </w:p>
     <w:sectPr>
       <w:pgSz w:w="11906" w:h="16838"/>
@@ -1187,6 +2382,232 @@
     </w:lvl>
   </w:abstractNum>
   <w:abstractNum w:abstractNumId="2" w15:restartNumberingAfterBreak="0">
+    <w:nsid w:val="1D7A15B7"/>
+    <w:multiLevelType w:val="hybridMultilevel"/>
+    <w:tmpl w:val="A554F9AA"/>
+    <w:lvl w:ilvl="0" w:tplc="04070001">
+      <w:start w:val="1"/>
+      <w:numFmt w:val="bullet"/>
+      <w:lvlText w:val=""/>
+      <w:lvlJc w:val="left"/>
+      <w:pPr>
+        <w:ind w:left="720" w:hanging="360"/>
+      </w:pPr>
+      <w:rPr>
+        <w:rFonts w:ascii="Symbol" w:hAnsi="Symbol" w:hint="default"/>
+      </w:rPr>
+    </w:lvl>
+    <w:lvl w:ilvl="1" w:tplc="04070003" w:tentative="1">
+      <w:start w:val="1"/>
+      <w:numFmt w:val="bullet"/>
+      <w:lvlText w:val="o"/>
+      <w:lvlJc w:val="left"/>
+      <w:pPr>
+        <w:ind w:left="1440" w:hanging="360"/>
+      </w:pPr>
+      <w:rPr>
+        <w:rFonts w:ascii="Courier New" w:hAnsi="Courier New" w:cs="Courier New" w:hint="default"/>
+      </w:rPr>
+    </w:lvl>
+    <w:lvl w:ilvl="2" w:tplc="04070005" w:tentative="1">
+      <w:start w:val="1"/>
+      <w:numFmt w:val="bullet"/>
+      <w:lvlText w:val=""/>
+      <w:lvlJc w:val="left"/>
+      <w:pPr>
+        <w:ind w:left="2160" w:hanging="360"/>
+      </w:pPr>
+      <w:rPr>
+        <w:rFonts w:ascii="Wingdings" w:hAnsi="Wingdings" w:hint="default"/>
+      </w:rPr>
+    </w:lvl>
+    <w:lvl w:ilvl="3" w:tplc="04070001" w:tentative="1">
+      <w:start w:val="1"/>
+      <w:numFmt w:val="bullet"/>
+      <w:lvlText w:val=""/>
+      <w:lvlJc w:val="left"/>
+      <w:pPr>
+        <w:ind w:left="2880" w:hanging="360"/>
+      </w:pPr>
+      <w:rPr>
+        <w:rFonts w:ascii="Symbol" w:hAnsi="Symbol" w:hint="default"/>
+      </w:rPr>
+    </w:lvl>
+    <w:lvl w:ilvl="4" w:tplc="04070003" w:tentative="1">
+      <w:start w:val="1"/>
+      <w:numFmt w:val="bullet"/>
+      <w:lvlText w:val="o"/>
+      <w:lvlJc w:val="left"/>
+      <w:pPr>
+        <w:ind w:left="3600" w:hanging="360"/>
+      </w:pPr>
+      <w:rPr>
+        <w:rFonts w:ascii="Courier New" w:hAnsi="Courier New" w:cs="Courier New" w:hint="default"/>
+      </w:rPr>
+    </w:lvl>
+    <w:lvl w:ilvl="5" w:tplc="04070005" w:tentative="1">
+      <w:start w:val="1"/>
+      <w:numFmt w:val="bullet"/>
+      <w:lvlText w:val=""/>
+      <w:lvlJc w:val="left"/>
+      <w:pPr>
+        <w:ind w:left="4320" w:hanging="360"/>
+      </w:pPr>
+      <w:rPr>
+        <w:rFonts w:ascii="Wingdings" w:hAnsi="Wingdings" w:hint="default"/>
+      </w:rPr>
+    </w:lvl>
+    <w:lvl w:ilvl="6" w:tplc="04070001" w:tentative="1">
+      <w:start w:val="1"/>
+      <w:numFmt w:val="bullet"/>
+      <w:lvlText w:val=""/>
+      <w:lvlJc w:val="left"/>
+      <w:pPr>
+        <w:ind w:left="5040" w:hanging="360"/>
+      </w:pPr>
+      <w:rPr>
+        <w:rFonts w:ascii="Symbol" w:hAnsi="Symbol" w:hint="default"/>
+      </w:rPr>
+    </w:lvl>
+    <w:lvl w:ilvl="7" w:tplc="04070003" w:tentative="1">
+      <w:start w:val="1"/>
+      <w:numFmt w:val="bullet"/>
+      <w:lvlText w:val="o"/>
+      <w:lvlJc w:val="left"/>
+      <w:pPr>
+        <w:ind w:left="5760" w:hanging="360"/>
+      </w:pPr>
+      <w:rPr>
+        <w:rFonts w:ascii="Courier New" w:hAnsi="Courier New" w:cs="Courier New" w:hint="default"/>
+      </w:rPr>
+    </w:lvl>
+    <w:lvl w:ilvl="8" w:tplc="04070005" w:tentative="1">
+      <w:start w:val="1"/>
+      <w:numFmt w:val="bullet"/>
+      <w:lvlText w:val=""/>
+      <w:lvlJc w:val="left"/>
+      <w:pPr>
+        <w:ind w:left="6480" w:hanging="360"/>
+      </w:pPr>
+      <w:rPr>
+        <w:rFonts w:ascii="Wingdings" w:hAnsi="Wingdings" w:hint="default"/>
+      </w:rPr>
+    </w:lvl>
+  </w:abstractNum>
+  <w:abstractNum w:abstractNumId="3" w15:restartNumberingAfterBreak="0">
+    <w:nsid w:val="25B96C9C"/>
+    <w:multiLevelType w:val="hybridMultilevel"/>
+    <w:tmpl w:val="C75A4754"/>
+    <w:lvl w:ilvl="0" w:tplc="04070001">
+      <w:start w:val="1"/>
+      <w:numFmt w:val="bullet"/>
+      <w:lvlText w:val=""/>
+      <w:lvlJc w:val="left"/>
+      <w:pPr>
+        <w:ind w:left="720" w:hanging="360"/>
+      </w:pPr>
+      <w:rPr>
+        <w:rFonts w:ascii="Symbol" w:hAnsi="Symbol" w:hint="default"/>
+      </w:rPr>
+    </w:lvl>
+    <w:lvl w:ilvl="1" w:tplc="04070003" w:tentative="1">
+      <w:start w:val="1"/>
+      <w:numFmt w:val="bullet"/>
+      <w:lvlText w:val="o"/>
+      <w:lvlJc w:val="left"/>
+      <w:pPr>
+        <w:ind w:left="1440" w:hanging="360"/>
+      </w:pPr>
+      <w:rPr>
+        <w:rFonts w:ascii="Courier New" w:hAnsi="Courier New" w:cs="Courier New" w:hint="default"/>
+      </w:rPr>
+    </w:lvl>
+    <w:lvl w:ilvl="2" w:tplc="04070005" w:tentative="1">
+      <w:start w:val="1"/>
+      <w:numFmt w:val="bullet"/>
+      <w:lvlText w:val=""/>
+      <w:lvlJc w:val="left"/>
+      <w:pPr>
+        <w:ind w:left="2160" w:hanging="360"/>
+      </w:pPr>
+      <w:rPr>
+        <w:rFonts w:ascii="Wingdings" w:hAnsi="Wingdings" w:hint="default"/>
+      </w:rPr>
+    </w:lvl>
+    <w:lvl w:ilvl="3" w:tplc="04070001" w:tentative="1">
+      <w:start w:val="1"/>
+      <w:numFmt w:val="bullet"/>
+      <w:lvlText w:val=""/>
+      <w:lvlJc w:val="left"/>
+      <w:pPr>
+        <w:ind w:left="2880" w:hanging="360"/>
+      </w:pPr>
+      <w:rPr>
+        <w:rFonts w:ascii="Symbol" w:hAnsi="Symbol" w:hint="default"/>
+      </w:rPr>
+    </w:lvl>
+    <w:lvl w:ilvl="4" w:tplc="04070003" w:tentative="1">
+      <w:start w:val="1"/>
+      <w:numFmt w:val="bullet"/>
+      <w:lvlText w:val="o"/>
+      <w:lvlJc w:val="left"/>
+      <w:pPr>
+        <w:ind w:left="3600" w:hanging="360"/>
+      </w:pPr>
+      <w:rPr>
+        <w:rFonts w:ascii="Courier New" w:hAnsi="Courier New" w:cs="Courier New" w:hint="default"/>
+      </w:rPr>
+    </w:lvl>
+    <w:lvl w:ilvl="5" w:tplc="04070005" w:tentative="1">
+      <w:start w:val="1"/>
+      <w:numFmt w:val="bullet"/>
+      <w:lvlText w:val=""/>
+      <w:lvlJc w:val="left"/>
+      <w:pPr>
+        <w:ind w:left="4320" w:hanging="360"/>
+      </w:pPr>
+      <w:rPr>
+        <w:rFonts w:ascii="Wingdings" w:hAnsi="Wingdings" w:hint="default"/>
+      </w:rPr>
+    </w:lvl>
+    <w:lvl w:ilvl="6" w:tplc="04070001" w:tentative="1">
+      <w:start w:val="1"/>
+      <w:numFmt w:val="bullet"/>
+      <w:lvlText w:val=""/>
+      <w:lvlJc w:val="left"/>
+      <w:pPr>
+        <w:ind w:left="5040" w:hanging="360"/>
+      </w:pPr>
+      <w:rPr>
+        <w:rFonts w:ascii="Symbol" w:hAnsi="Symbol" w:hint="default"/>
+      </w:rPr>
+    </w:lvl>
+    <w:lvl w:ilvl="7" w:tplc="04070003" w:tentative="1">
+      <w:start w:val="1"/>
+      <w:numFmt w:val="bullet"/>
+      <w:lvlText w:val="o"/>
+      <w:lvlJc w:val="left"/>
+      <w:pPr>
+        <w:ind w:left="5760" w:hanging="360"/>
+      </w:pPr>
+      <w:rPr>
+        <w:rFonts w:ascii="Courier New" w:hAnsi="Courier New" w:cs="Courier New" w:hint="default"/>
+      </w:rPr>
+    </w:lvl>
+    <w:lvl w:ilvl="8" w:tplc="04070005" w:tentative="1">
+      <w:start w:val="1"/>
+      <w:numFmt w:val="bullet"/>
+      <w:lvlText w:val=""/>
+      <w:lvlJc w:val="left"/>
+      <w:pPr>
+        <w:ind w:left="6480" w:hanging="360"/>
+      </w:pPr>
+      <w:rPr>
+        <w:rFonts w:ascii="Wingdings" w:hAnsi="Wingdings" w:hint="default"/>
+      </w:rPr>
+    </w:lvl>
+  </w:abstractNum>
+  <w:abstractNum w:abstractNumId="4" w15:restartNumberingAfterBreak="0">
     <w:nsid w:val="70971105"/>
     <w:multiLevelType w:val="hybridMultilevel"/>
     <w:tmpl w:val="4296FA32"/>
@@ -1306,7 +2727,13 @@
     <w:abstractNumId w:val="1"/>
   </w:num>
   <w:num w:numId="3" w16cid:durableId="613639250">
+    <w:abstractNumId w:val="4"/>
+  </w:num>
+  <w:num w:numId="4" w16cid:durableId="1437821989">
     <w:abstractNumId w:val="2"/>
+  </w:num>
+  <w:num w:numId="5" w16cid:durableId="688262462">
+    <w:abstractNumId w:val="3"/>
   </w:num>
 </w:numbering>
 </file>

</xml_diff>